<commit_message>
xml processing car dealer ex
</commit_message>
<xml_diff>
--- a/Entity Framework Core/XML-Processing/01._Import Users_Условие.docx
+++ b/Entity Framework Core/XML-Processing/01._Import Users_Условие.docx
@@ -4,7 +4,7 @@
   <w:body>
     <w:p>
       <w:pPr>
-        <w:pStyle w:val="Heading1"/>
+        <w:pStyle w:val="1"/>
         <w:jc w:val="center"/>
       </w:pPr>
       <w:r>
@@ -37,36 +37,34 @@
       <w:hyperlink r:id="rId8" w:history="1">
         <w:r>
           <w:rPr>
-            <w:rStyle w:val="Hyperlink"/>
+            <w:rStyle w:val="a9"/>
             <w:noProof/>
           </w:rPr>
           <w:t>"Databases Advanced – EF Core</w:t>
         </w:r>
         <w:r>
           <w:rPr>
-            <w:rStyle w:val="Hyperlink"/>
+            <w:rStyle w:val="a9"/>
           </w:rPr>
           <w:t>" course @ Software University</w:t>
         </w:r>
       </w:hyperlink>
-      <w:bookmarkStart w:id="0" w:name="_GoBack"/>
-      <w:bookmarkEnd w:id="0"/>
       <w:r>
         <w:t>.</w:t>
       </w:r>
     </w:p>
     <w:p>
       <w:pPr>
-        <w:pStyle w:val="Heading1"/>
-        <w:rPr>
-          <w:rStyle w:val="Hyperlink"/>
+        <w:pStyle w:val="1"/>
+        <w:rPr>
+          <w:rStyle w:val="a9"/>
           <w:color w:val="642D08"/>
           <w:u w:val="none"/>
         </w:rPr>
       </w:pPr>
       <w:r>
         <w:rPr>
-          <w:rStyle w:val="Hyperlink"/>
+          <w:rStyle w:val="a9"/>
           <w:color w:val="642D08"/>
           <w:u w:val="none"/>
         </w:rPr>
@@ -74,7 +72,7 @@
       </w:r>
       <w:r>
         <w:rPr>
-          <w:rStyle w:val="Hyperlink"/>
+          <w:rStyle w:val="a9"/>
           <w:color w:val="642D08"/>
           <w:u w:val="none"/>
         </w:rPr>
@@ -580,7 +578,7 @@
     </w:p>
     <w:p>
       <w:pPr>
-        <w:pStyle w:val="Heading2"/>
+        <w:pStyle w:val="2"/>
       </w:pPr>
       <w:r>
         <w:rPr>
@@ -591,7 +589,7 @@
     </w:p>
     <w:p>
       <w:pPr>
-        <w:pStyle w:val="Heading3"/>
+        <w:pStyle w:val="3"/>
       </w:pPr>
       <w:r>
         <w:t>Import Users</w:t>
@@ -616,8 +614,8 @@
         </w:rPr>
         <w:t xml:space="preserve">: You will need method </w:t>
       </w:r>
-      <w:bookmarkStart w:id="1" w:name="OLE_LINK3"/>
-      <w:bookmarkStart w:id="2" w:name="OLE_LINK4"/>
+      <w:bookmarkStart w:id="0" w:name="OLE_LINK3"/>
+      <w:bookmarkStart w:id="1" w:name="OLE_LINK4"/>
       <w:r>
         <w:rPr>
           <w:rFonts w:ascii="Consolas" w:hAnsi="Consolas" w:cs="Consolas"/>
@@ -748,8 +746,8 @@
         </w:rPr>
         <w:t>)</w:t>
       </w:r>
+      <w:bookmarkEnd w:id="0"/>
       <w:bookmarkEnd w:id="1"/>
-      <w:bookmarkEnd w:id="2"/>
       <w:r>
         <w:rPr>
           <w:rFonts w:ascii="Consolas" w:hAnsi="Consolas" w:cs="Consolas"/>
@@ -847,8 +845,8 @@
         </w:rPr>
         <w:t xml:space="preserve">Your method should return string with message </w:t>
       </w:r>
-      <w:bookmarkStart w:id="3" w:name="OLE_LINK5"/>
-      <w:bookmarkStart w:id="4" w:name="OLE_LINK6"/>
+      <w:bookmarkStart w:id="2" w:name="OLE_LINK5"/>
+      <w:bookmarkStart w:id="3" w:name="OLE_LINK6"/>
       <w:r>
         <w:rPr>
           <w:rFonts w:ascii="Consolas" w:hAnsi="Consolas" w:cs="Consolas"/>
@@ -886,15 +884,14 @@
         </w:rPr>
         <w:t>;</w:t>
       </w:r>
+      <w:bookmarkEnd w:id="2"/>
       <w:bookmarkEnd w:id="3"/>
-      <w:bookmarkEnd w:id="4"/>
     </w:p>
     <w:p>
       <w:pPr>
-        <w:pStyle w:val="Heading3"/>
-      </w:pPr>
-      <w:r>
-        <w:lastRenderedPageBreak/>
+        <w:pStyle w:val="3"/>
+      </w:pPr>
+      <w:r>
         <w:t>Import Products</w:t>
       </w:r>
     </w:p>
@@ -917,8 +914,8 @@
         </w:rPr>
         <w:t xml:space="preserve">: You will need </w:t>
       </w:r>
-      <w:bookmarkStart w:id="5" w:name="OLE_LINK7"/>
-      <w:bookmarkStart w:id="6" w:name="OLE_LINK12"/>
+      <w:bookmarkStart w:id="4" w:name="OLE_LINK7"/>
+      <w:bookmarkStart w:id="5" w:name="OLE_LINK12"/>
       <w:r>
         <w:rPr>
           <w:lang w:val="en-GB"/>
@@ -1055,8 +1052,8 @@
         </w:rPr>
         <w:t>)</w:t>
       </w:r>
+      <w:bookmarkEnd w:id="4"/>
       <w:bookmarkEnd w:id="5"/>
-      <w:bookmarkEnd w:id="6"/>
       <w:r>
         <w:rPr>
           <w:rFonts w:ascii="Consolas" w:hAnsi="Consolas" w:cs="Consolas"/>
@@ -1174,8 +1171,8 @@
         </w:rPr>
         <w:t xml:space="preserve">Your method should return string with message </w:t>
       </w:r>
-      <w:bookmarkStart w:id="7" w:name="OLE_LINK13"/>
-      <w:bookmarkStart w:id="8" w:name="OLE_LINK14"/>
+      <w:bookmarkStart w:id="6" w:name="OLE_LINK13"/>
+      <w:bookmarkStart w:id="7" w:name="OLE_LINK14"/>
       <w:r>
         <w:rPr>
           <w:rFonts w:ascii="Consolas" w:hAnsi="Consolas" w:cs="Consolas"/>
@@ -1213,12 +1210,12 @@
         </w:rPr>
         <w:t>;</w:t>
       </w:r>
+      <w:bookmarkEnd w:id="6"/>
       <w:bookmarkEnd w:id="7"/>
-      <w:bookmarkEnd w:id="8"/>
     </w:p>
     <w:p>
       <w:pPr>
-        <w:pStyle w:val="Heading3"/>
+        <w:pStyle w:val="3"/>
       </w:pPr>
       <w:r>
         <w:t>Import Categories</w:t>
@@ -1243,8 +1240,8 @@
         </w:rPr>
         <w:t xml:space="preserve">: You will need method </w:t>
       </w:r>
-      <w:bookmarkStart w:id="9" w:name="OLE_LINK15"/>
-      <w:bookmarkStart w:id="10" w:name="OLE_LINK16"/>
+      <w:bookmarkStart w:id="8" w:name="OLE_LINK15"/>
+      <w:bookmarkStart w:id="9" w:name="OLE_LINK16"/>
       <w:r>
         <w:rPr>
           <w:rFonts w:ascii="Consolas" w:hAnsi="Consolas" w:cs="Consolas"/>
@@ -1375,8 +1372,8 @@
         </w:rPr>
         <w:t>)</w:t>
       </w:r>
+      <w:bookmarkEnd w:id="8"/>
       <w:bookmarkEnd w:id="9"/>
-      <w:bookmarkEnd w:id="10"/>
       <w:r>
         <w:rPr>
           <w:rFonts w:ascii="Consolas" w:hAnsi="Consolas" w:cs="Consolas"/>
@@ -1507,8 +1504,8 @@
         </w:rPr>
         <w:t xml:space="preserve">Your method should return string with message </w:t>
       </w:r>
-      <w:bookmarkStart w:id="11" w:name="OLE_LINK17"/>
-      <w:bookmarkStart w:id="12" w:name="OLE_LINK18"/>
+      <w:bookmarkStart w:id="10" w:name="OLE_LINK17"/>
+      <w:bookmarkStart w:id="11" w:name="OLE_LINK18"/>
       <w:r>
         <w:rPr>
           <w:rFonts w:ascii="Consolas" w:hAnsi="Consolas" w:cs="Consolas"/>
@@ -1537,8 +1534,8 @@
         </w:rPr>
         <w:t>"</w:t>
       </w:r>
+      <w:bookmarkEnd w:id="10"/>
       <w:bookmarkEnd w:id="11"/>
-      <w:bookmarkEnd w:id="12"/>
       <w:r>
         <w:rPr>
           <w:rFonts w:ascii="Consolas" w:hAnsi="Consolas" w:cs="Consolas"/>
@@ -1551,7 +1548,7 @@
     </w:p>
     <w:p>
       <w:pPr>
-        <w:pStyle w:val="Heading3"/>
+        <w:pStyle w:val="3"/>
       </w:pPr>
       <w:r>
         <w:t>Import Categories and Products</w:t>
@@ -1576,8 +1573,8 @@
         </w:rPr>
         <w:t xml:space="preserve">: You will need method </w:t>
       </w:r>
-      <w:bookmarkStart w:id="13" w:name="OLE_LINK19"/>
-      <w:bookmarkStart w:id="14" w:name="OLE_LINK20"/>
+      <w:bookmarkStart w:id="12" w:name="OLE_LINK19"/>
+      <w:bookmarkStart w:id="13" w:name="OLE_LINK20"/>
       <w:r>
         <w:rPr>
           <w:rFonts w:ascii="Consolas" w:hAnsi="Consolas" w:cs="Consolas"/>
@@ -1708,8 +1705,8 @@
         </w:rPr>
         <w:t>)</w:t>
       </w:r>
+      <w:bookmarkEnd w:id="12"/>
       <w:bookmarkEnd w:id="13"/>
-      <w:bookmarkEnd w:id="14"/>
       <w:r>
         <w:rPr>
           <w:rFonts w:ascii="Consolas" w:hAnsi="Consolas" w:cs="Consolas"/>
@@ -1833,8 +1830,8 @@
         </w:rPr>
         <w:t xml:space="preserve">Your method should return string with message </w:t>
       </w:r>
-      <w:bookmarkStart w:id="15" w:name="OLE_LINK21"/>
-      <w:bookmarkStart w:id="16" w:name="OLE_LINK22"/>
+      <w:bookmarkStart w:id="14" w:name="OLE_LINK21"/>
+      <w:bookmarkStart w:id="15" w:name="OLE_LINK22"/>
       <w:r>
         <w:rPr>
           <w:rFonts w:ascii="Consolas" w:hAnsi="Consolas" w:cs="Consolas"/>
@@ -1872,12 +1869,12 @@
         </w:rPr>
         <w:t>;</w:t>
       </w:r>
+      <w:bookmarkEnd w:id="14"/>
       <w:bookmarkEnd w:id="15"/>
-      <w:bookmarkEnd w:id="16"/>
     </w:p>
     <w:p>
       <w:pPr>
-        <w:pStyle w:val="Heading2"/>
+        <w:pStyle w:val="2"/>
       </w:pPr>
       <w:r>
         <w:t>Query and Export Data</w:t>
@@ -1917,7 +1914,7 @@
     </w:p>
     <w:p>
       <w:pPr>
-        <w:pStyle w:val="Heading3"/>
+        <w:pStyle w:val="3"/>
       </w:pPr>
       <w:r>
         <w:t>Products In Range</w:t>
@@ -1942,10 +1939,10 @@
         </w:rPr>
         <w:t xml:space="preserve">: You will need method </w:t>
       </w:r>
-      <w:bookmarkStart w:id="17" w:name="OLE_LINK23"/>
-      <w:bookmarkStart w:id="18" w:name="OLE_LINK24"/>
-      <w:bookmarkStart w:id="19" w:name="OLE_LINK96"/>
-      <w:bookmarkStart w:id="20" w:name="OLE_LINK97"/>
+      <w:bookmarkStart w:id="16" w:name="OLE_LINK23"/>
+      <w:bookmarkStart w:id="17" w:name="OLE_LINK24"/>
+      <w:bookmarkStart w:id="18" w:name="OLE_LINK96"/>
+      <w:bookmarkStart w:id="19" w:name="OLE_LINK97"/>
       <w:r>
         <w:rPr>
           <w:rFonts w:ascii="Consolas" w:hAnsi="Consolas" w:cs="Consolas"/>
@@ -2029,19 +2026,19 @@
         </w:rPr>
         <w:t xml:space="preserve"> context)</w:t>
       </w:r>
+      <w:bookmarkEnd w:id="16"/>
       <w:bookmarkEnd w:id="17"/>
+      <w:r>
+        <w:rPr>
+          <w:rFonts w:ascii="Consolas" w:hAnsi="Consolas" w:cs="Consolas"/>
+          <w:color w:val="000000"/>
+          <w:sz w:val="19"/>
+          <w:szCs w:val="19"/>
+        </w:rPr>
+        <w:t xml:space="preserve"> </w:t>
+      </w:r>
       <w:bookmarkEnd w:id="18"/>
-      <w:r>
-        <w:rPr>
-          <w:rFonts w:ascii="Consolas" w:hAnsi="Consolas" w:cs="Consolas"/>
-          <w:color w:val="000000"/>
-          <w:sz w:val="19"/>
-          <w:szCs w:val="19"/>
-        </w:rPr>
-        <w:t xml:space="preserve"> </w:t>
-      </w:r>
       <w:bookmarkEnd w:id="19"/>
-      <w:bookmarkEnd w:id="20"/>
       <w:r>
         <w:rPr>
           <w:rFonts w:ascii="Consolas" w:hAnsi="Consolas" w:cs="Consolas"/>
@@ -2093,8 +2090,8 @@
       </w:r>
     </w:p>
     <w:p>
-      <w:bookmarkStart w:id="21" w:name="OLE_LINK27"/>
-      <w:bookmarkStart w:id="22" w:name="OLE_LINK28"/>
+      <w:bookmarkStart w:id="20" w:name="OLE_LINK27"/>
+      <w:bookmarkStart w:id="21" w:name="OLE_LINK28"/>
       <w:r>
         <w:t xml:space="preserve">Get all products in a specified </w:t>
       </w:r>
@@ -2174,8 +2171,8 @@
         <w:t xml:space="preserve"> records.</w:t>
       </w:r>
     </w:p>
+    <w:bookmarkEnd w:id="20"/>
     <w:bookmarkEnd w:id="21"/>
-    <w:bookmarkEnd w:id="22"/>
     <w:p>
       <w:r>
         <w:rPr>
@@ -2204,7 +2201,7 @@
     </w:p>
     <w:tbl>
       <w:tblPr>
-        <w:tblStyle w:val="TableGrid"/>
+        <w:tblStyle w:val="af"/>
         <w:tblW w:w="0" w:type="auto"/>
         <w:jc w:val="center"/>
         <w:tblLook w:val="04A0" w:firstRow="1" w:lastRow="0" w:firstColumn="1" w:lastColumn="0" w:noHBand="0" w:noVBand="1"/>
@@ -2483,8 +2480,8 @@
                 <w:lang w:val="bg-BG"/>
               </w:rPr>
             </w:pPr>
-            <w:bookmarkStart w:id="23" w:name="OLE_LINK25"/>
-            <w:bookmarkStart w:id="24" w:name="OLE_LINK26"/>
+            <w:bookmarkStart w:id="22" w:name="OLE_LINK25"/>
+            <w:bookmarkStart w:id="23" w:name="OLE_LINK26"/>
             <w:r>
               <w:rPr>
                 <w:rFonts w:ascii="Consolas" w:hAnsi="Consolas" w:cs="Consolas"/>
@@ -2728,8 +2725,8 @@
               <w:t>&gt;</w:t>
             </w:r>
           </w:p>
+          <w:bookmarkEnd w:id="22"/>
           <w:bookmarkEnd w:id="23"/>
-          <w:bookmarkEnd w:id="24"/>
           <w:p>
             <w:pPr>
               <w:autoSpaceDE w:val="0"/>
@@ -2879,7 +2876,6 @@
                 <w:szCs w:val="19"/>
                 <w:lang w:val="bg-BG"/>
               </w:rPr>
-              <w:lastRenderedPageBreak/>
               <w:t xml:space="preserve">    &lt;</w:t>
             </w:r>
             <w:r>
@@ -3466,7 +3462,7 @@
     </w:tbl>
     <w:p>
       <w:pPr>
-        <w:pStyle w:val="Heading3"/>
+        <w:pStyle w:val="3"/>
       </w:pPr>
       <w:r>
         <w:t>Sold Products</w:t>
@@ -3491,10 +3487,10 @@
         </w:rPr>
         <w:t xml:space="preserve">: You will need method </w:t>
       </w:r>
-      <w:bookmarkStart w:id="25" w:name="OLE_LINK98"/>
-      <w:bookmarkStart w:id="26" w:name="OLE_LINK99"/>
-      <w:bookmarkStart w:id="27" w:name="OLE_LINK29"/>
-      <w:bookmarkStart w:id="28" w:name="OLE_LINK30"/>
+      <w:bookmarkStart w:id="24" w:name="OLE_LINK98"/>
+      <w:bookmarkStart w:id="25" w:name="OLE_LINK99"/>
+      <w:bookmarkStart w:id="26" w:name="OLE_LINK29"/>
+      <w:bookmarkStart w:id="27" w:name="OLE_LINK30"/>
       <w:r>
         <w:rPr>
           <w:rFonts w:ascii="Consolas" w:hAnsi="Consolas" w:cs="Consolas"/>
@@ -3578,19 +3574,19 @@
         </w:rPr>
         <w:t xml:space="preserve"> context</w:t>
       </w:r>
+      <w:bookmarkEnd w:id="24"/>
       <w:bookmarkEnd w:id="25"/>
+      <w:r>
+        <w:rPr>
+          <w:rFonts w:ascii="Consolas" w:hAnsi="Consolas" w:cs="Consolas"/>
+          <w:color w:val="000000"/>
+          <w:sz w:val="19"/>
+          <w:szCs w:val="19"/>
+        </w:rPr>
+        <w:t>)</w:t>
+      </w:r>
       <w:bookmarkEnd w:id="26"/>
-      <w:r>
-        <w:rPr>
-          <w:rFonts w:ascii="Consolas" w:hAnsi="Consolas" w:cs="Consolas"/>
-          <w:color w:val="000000"/>
-          <w:sz w:val="19"/>
-          <w:szCs w:val="19"/>
-        </w:rPr>
-        <w:t>)</w:t>
-      </w:r>
       <w:bookmarkEnd w:id="27"/>
-      <w:bookmarkEnd w:id="28"/>
       <w:r>
         <w:rPr>
           <w:rFonts w:ascii="Consolas" w:hAnsi="Consolas" w:cs="Consolas"/>
@@ -3642,8 +3638,8 @@
       </w:r>
     </w:p>
     <w:p>
-      <w:bookmarkStart w:id="29" w:name="OLE_LINK35"/>
-      <w:bookmarkStart w:id="30" w:name="OLE_LINK36"/>
+      <w:bookmarkStart w:id="28" w:name="OLE_LINK35"/>
+      <w:bookmarkStart w:id="29" w:name="OLE_LINK36"/>
       <w:r>
         <w:t xml:space="preserve">Get all users who have </w:t>
       </w:r>
@@ -3735,8 +3731,8 @@
         <w:t xml:space="preserve"> </w:t>
       </w:r>
     </w:p>
+    <w:bookmarkEnd w:id="28"/>
     <w:bookmarkEnd w:id="29"/>
-    <w:bookmarkEnd w:id="30"/>
     <w:p>
       <w:r>
         <w:rPr>
@@ -3765,7 +3761,7 @@
     </w:p>
     <w:tbl>
       <w:tblPr>
-        <w:tblStyle w:val="TableGrid"/>
+        <w:tblStyle w:val="af"/>
         <w:tblW w:w="0" w:type="auto"/>
         <w:jc w:val="center"/>
         <w:tblLook w:val="04A0" w:firstRow="1" w:lastRow="0" w:firstColumn="1" w:lastColumn="0" w:noHBand="0" w:noVBand="1"/>
@@ -4009,8 +4005,8 @@
               </w:rPr>
               <w:t>&lt;</w:t>
             </w:r>
-            <w:bookmarkStart w:id="31" w:name="OLE_LINK37"/>
-            <w:bookmarkStart w:id="32" w:name="OLE_LINK38"/>
+            <w:bookmarkStart w:id="30" w:name="OLE_LINK37"/>
+            <w:bookmarkStart w:id="31" w:name="OLE_LINK38"/>
             <w:r>
               <w:rPr>
                 <w:rFonts w:ascii="Consolas" w:hAnsi="Consolas" w:cs="Consolas"/>
@@ -4021,8 +4017,8 @@
               </w:rPr>
               <w:t>Users</w:t>
             </w:r>
+            <w:bookmarkEnd w:id="30"/>
             <w:bookmarkEnd w:id="31"/>
-            <w:bookmarkEnd w:id="32"/>
             <w:r>
               <w:rPr>
                 <w:rFonts w:ascii="Consolas" w:hAnsi="Consolas" w:cs="Consolas"/>
@@ -4047,8 +4043,8 @@
                 <w:lang w:val="bg-BG"/>
               </w:rPr>
             </w:pPr>
-            <w:bookmarkStart w:id="33" w:name="OLE_LINK31"/>
-            <w:bookmarkStart w:id="34" w:name="OLE_LINK32"/>
+            <w:bookmarkStart w:id="32" w:name="OLE_LINK31"/>
+            <w:bookmarkStart w:id="33" w:name="OLE_LINK32"/>
             <w:r>
               <w:rPr>
                 <w:rFonts w:ascii="Consolas" w:hAnsi="Consolas" w:cs="Consolas"/>
@@ -4271,8 +4267,8 @@
               </w:rPr>
               <w:t xml:space="preserve">    &lt;</w:t>
             </w:r>
-            <w:bookmarkStart w:id="35" w:name="OLE_LINK33"/>
-            <w:bookmarkStart w:id="36" w:name="OLE_LINK34"/>
+            <w:bookmarkStart w:id="34" w:name="OLE_LINK33"/>
+            <w:bookmarkStart w:id="35" w:name="OLE_LINK34"/>
             <w:r>
               <w:rPr>
                 <w:rFonts w:ascii="Consolas" w:hAnsi="Consolas" w:cs="Consolas"/>
@@ -4283,8 +4279,8 @@
               </w:rPr>
               <w:t>soldProducts</w:t>
             </w:r>
+            <w:bookmarkEnd w:id="34"/>
             <w:bookmarkEnd w:id="35"/>
-            <w:bookmarkEnd w:id="36"/>
             <w:r>
               <w:rPr>
                 <w:rFonts w:ascii="Consolas" w:hAnsi="Consolas" w:cs="Consolas"/>
@@ -4552,8 +4548,8 @@
               <w:t>&gt;</w:t>
             </w:r>
           </w:p>
+          <w:bookmarkEnd w:id="32"/>
           <w:bookmarkEnd w:id="33"/>
-          <w:bookmarkEnd w:id="34"/>
           <w:p>
             <w:pPr>
               <w:autoSpaceDE w:val="0"/>
@@ -5217,7 +5213,7 @@
     </w:tbl>
     <w:p>
       <w:pPr>
-        <w:pStyle w:val="Heading3"/>
+        <w:pStyle w:val="3"/>
       </w:pPr>
       <w:r>
         <w:t>Categories By Products Count</w:t>
@@ -5242,10 +5238,10 @@
         </w:rPr>
         <w:t xml:space="preserve">: You will need method </w:t>
       </w:r>
-      <w:bookmarkStart w:id="37" w:name="OLE_LINK39"/>
-      <w:bookmarkStart w:id="38" w:name="OLE_LINK40"/>
-      <w:bookmarkStart w:id="39" w:name="OLE_LINK100"/>
-      <w:bookmarkStart w:id="40" w:name="OLE_LINK101"/>
+      <w:bookmarkStart w:id="36" w:name="OLE_LINK39"/>
+      <w:bookmarkStart w:id="37" w:name="OLE_LINK40"/>
+      <w:bookmarkStart w:id="38" w:name="OLE_LINK100"/>
+      <w:bookmarkStart w:id="39" w:name="OLE_LINK101"/>
       <w:r>
         <w:rPr>
           <w:rFonts w:ascii="Consolas" w:hAnsi="Consolas" w:cs="Consolas"/>
@@ -5349,19 +5345,19 @@
         </w:rPr>
         <w:t xml:space="preserve"> context)</w:t>
       </w:r>
+      <w:bookmarkEnd w:id="36"/>
       <w:bookmarkEnd w:id="37"/>
+      <w:r>
+        <w:rPr>
+          <w:rFonts w:ascii="Consolas" w:hAnsi="Consolas" w:cs="Consolas"/>
+          <w:color w:val="000000"/>
+          <w:sz w:val="19"/>
+          <w:szCs w:val="19"/>
+        </w:rPr>
+        <w:t xml:space="preserve"> </w:t>
+      </w:r>
       <w:bookmarkEnd w:id="38"/>
-      <w:r>
-        <w:rPr>
-          <w:rFonts w:ascii="Consolas" w:hAnsi="Consolas" w:cs="Consolas"/>
-          <w:color w:val="000000"/>
-          <w:sz w:val="19"/>
-          <w:szCs w:val="19"/>
-        </w:rPr>
-        <w:t xml:space="preserve"> </w:t>
-      </w:r>
       <w:bookmarkEnd w:id="39"/>
-      <w:bookmarkEnd w:id="40"/>
       <w:r>
         <w:rPr>
           <w:rFonts w:ascii="Consolas" w:hAnsi="Consolas" w:cs="Consolas"/>
@@ -5413,8 +5409,8 @@
       </w:r>
     </w:p>
     <w:p>
-      <w:bookmarkStart w:id="41" w:name="OLE_LINK43"/>
-      <w:bookmarkStart w:id="42" w:name="OLE_LINK44"/>
+      <w:bookmarkStart w:id="40" w:name="OLE_LINK43"/>
+      <w:bookmarkStart w:id="41" w:name="OLE_LINK44"/>
       <w:r>
         <w:t xml:space="preserve">Get </w:t>
       </w:r>
@@ -5436,8 +5432,8 @@
       <w:r>
         <w:t xml:space="preserve">. </w:t>
       </w:r>
-      <w:bookmarkStart w:id="43" w:name="OLE_LINK102"/>
-      <w:bookmarkStart w:id="44" w:name="OLE_LINK103"/>
+      <w:bookmarkStart w:id="42" w:name="OLE_LINK102"/>
+      <w:bookmarkStart w:id="43" w:name="OLE_LINK103"/>
       <w:r>
         <w:t xml:space="preserve">For each category select its </w:t>
       </w:r>
@@ -5505,10 +5501,10 @@
         <w:t>.</w:t>
       </w:r>
     </w:p>
+    <w:bookmarkEnd w:id="40"/>
     <w:bookmarkEnd w:id="41"/>
     <w:bookmarkEnd w:id="42"/>
     <w:bookmarkEnd w:id="43"/>
-    <w:bookmarkEnd w:id="44"/>
     <w:p>
       <w:r>
         <w:rPr>
@@ -5537,7 +5533,7 @@
     </w:p>
     <w:tbl>
       <w:tblPr>
-        <w:tblStyle w:val="TableGrid"/>
+        <w:tblStyle w:val="af"/>
         <w:tblW w:w="0" w:type="auto"/>
         <w:jc w:val="center"/>
         <w:tblLook w:val="04A0" w:firstRow="1" w:lastRow="0" w:firstColumn="1" w:lastColumn="0" w:noHBand="0" w:noVBand="1"/>
@@ -5772,8 +5768,8 @@
                 <w:lang w:val="bg-BG"/>
               </w:rPr>
             </w:pPr>
-            <w:bookmarkStart w:id="45" w:name="OLE_LINK41"/>
-            <w:bookmarkStart w:id="46" w:name="OLE_LINK42"/>
+            <w:bookmarkStart w:id="44" w:name="OLE_LINK41"/>
+            <w:bookmarkStart w:id="45" w:name="OLE_LINK42"/>
             <w:r>
               <w:rPr>
                 <w:rFonts w:ascii="Consolas" w:hAnsi="Consolas" w:cs="Consolas"/>
@@ -5869,7 +5865,6 @@
                 <w:szCs w:val="19"/>
                 <w:lang w:val="bg-BG"/>
               </w:rPr>
-              <w:lastRenderedPageBreak/>
               <w:t xml:space="preserve">    &lt;</w:t>
             </w:r>
             <w:r>
@@ -6227,8 +6222,8 @@
               <w:t>&gt;</w:t>
             </w:r>
           </w:p>
+          <w:bookmarkEnd w:id="44"/>
           <w:bookmarkEnd w:id="45"/>
-          <w:bookmarkEnd w:id="46"/>
           <w:p>
             <w:pPr>
               <w:autoSpaceDE w:val="0"/>
@@ -6718,7 +6713,7 @@
     </w:tbl>
     <w:p>
       <w:pPr>
-        <w:pStyle w:val="Heading3"/>
+        <w:pStyle w:val="3"/>
       </w:pPr>
       <w:r>
         <w:t>Users and Products</w:t>
@@ -6743,10 +6738,10 @@
         </w:rPr>
         <w:t xml:space="preserve">: You will need method </w:t>
       </w:r>
-      <w:bookmarkStart w:id="47" w:name="OLE_LINK104"/>
-      <w:bookmarkStart w:id="48" w:name="OLE_LINK105"/>
-      <w:bookmarkStart w:id="49" w:name="OLE_LINK45"/>
-      <w:bookmarkStart w:id="50" w:name="OLE_LINK46"/>
+      <w:bookmarkStart w:id="46" w:name="OLE_LINK104"/>
+      <w:bookmarkStart w:id="47" w:name="OLE_LINK105"/>
+      <w:bookmarkStart w:id="48" w:name="OLE_LINK45"/>
+      <w:bookmarkStart w:id="49" w:name="OLE_LINK46"/>
       <w:r>
         <w:rPr>
           <w:rFonts w:ascii="Consolas" w:hAnsi="Consolas" w:cs="Consolas"/>
@@ -6840,19 +6835,19 @@
         </w:rPr>
         <w:t xml:space="preserve"> context)</w:t>
       </w:r>
+      <w:bookmarkEnd w:id="46"/>
       <w:bookmarkEnd w:id="47"/>
+      <w:r>
+        <w:rPr>
+          <w:rFonts w:ascii="Consolas" w:hAnsi="Consolas" w:cs="Consolas"/>
+          <w:color w:val="000000"/>
+          <w:sz w:val="19"/>
+          <w:szCs w:val="19"/>
+        </w:rPr>
+        <w:t xml:space="preserve"> </w:t>
+      </w:r>
       <w:bookmarkEnd w:id="48"/>
-      <w:r>
-        <w:rPr>
-          <w:rFonts w:ascii="Consolas" w:hAnsi="Consolas" w:cs="Consolas"/>
-          <w:color w:val="000000"/>
-          <w:sz w:val="19"/>
-          <w:szCs w:val="19"/>
-        </w:rPr>
-        <w:t xml:space="preserve"> </w:t>
-      </w:r>
       <w:bookmarkEnd w:id="49"/>
-      <w:bookmarkEnd w:id="50"/>
       <w:r>
         <w:rPr>
           <w:rFonts w:ascii="Consolas" w:hAnsi="Consolas" w:cs="Consolas"/>
@@ -6904,8 +6899,8 @@
       </w:r>
     </w:p>
     <w:p>
-      <w:bookmarkStart w:id="51" w:name="OLE_LINK47"/>
-      <w:bookmarkStart w:id="52" w:name="OLE_LINK48"/>
+      <w:bookmarkStart w:id="50" w:name="OLE_LINK47"/>
+      <w:bookmarkStart w:id="51" w:name="OLE_LINK48"/>
       <w:r>
         <w:t>Select</w:t>
       </w:r>
@@ -7012,8 +7007,8 @@
         <w:t xml:space="preserve"> records.</w:t>
       </w:r>
     </w:p>
+    <w:bookmarkEnd w:id="50"/>
     <w:bookmarkEnd w:id="51"/>
-    <w:bookmarkEnd w:id="52"/>
     <w:p>
       <w:pPr>
         <w:spacing w:after="360"/>
@@ -7050,7 +7045,7 @@
     </w:p>
     <w:tbl>
       <w:tblPr>
-        <w:tblStyle w:val="TableGrid"/>
+        <w:tblStyle w:val="af"/>
         <w:tblW w:w="0" w:type="auto"/>
         <w:jc w:val="center"/>
         <w:tblLook w:val="04A0" w:firstRow="1" w:lastRow="0" w:firstColumn="1" w:lastColumn="0" w:noHBand="0" w:noVBand="1"/>
@@ -7131,9 +7126,9 @@
               </w:rPr>
               <w:t>&lt;</w:t>
             </w:r>
-            <w:bookmarkStart w:id="53" w:name="OLE_LINK111"/>
-            <w:bookmarkStart w:id="54" w:name="OLE_LINK112"/>
-            <w:bookmarkStart w:id="55" w:name="OLE_LINK113"/>
+            <w:bookmarkStart w:id="52" w:name="OLE_LINK111"/>
+            <w:bookmarkStart w:id="53" w:name="OLE_LINK112"/>
+            <w:bookmarkStart w:id="54" w:name="OLE_LINK113"/>
             <w:r>
               <w:rPr>
                 <w:rFonts w:ascii="Consolas" w:hAnsi="Consolas" w:cs="Consolas"/>
@@ -7144,9 +7139,9 @@
               </w:rPr>
               <w:t>Users</w:t>
             </w:r>
+            <w:bookmarkEnd w:id="52"/>
             <w:bookmarkEnd w:id="53"/>
             <w:bookmarkEnd w:id="54"/>
-            <w:bookmarkEnd w:id="55"/>
             <w:r>
               <w:rPr>
                 <w:rFonts w:ascii="Consolas" w:hAnsi="Consolas" w:cs="Consolas"/>
@@ -7181,8 +7176,8 @@
               </w:rPr>
               <w:t xml:space="preserve">  &lt;</w:t>
             </w:r>
-            <w:bookmarkStart w:id="56" w:name="OLE_LINK108"/>
-            <w:bookmarkStart w:id="57" w:name="OLE_LINK109"/>
+            <w:bookmarkStart w:id="55" w:name="OLE_LINK108"/>
+            <w:bookmarkStart w:id="56" w:name="OLE_LINK109"/>
             <w:r>
               <w:rPr>
                 <w:rFonts w:ascii="Consolas" w:hAnsi="Consolas" w:cs="Consolas"/>
@@ -7193,8 +7188,8 @@
               </w:rPr>
               <w:t>count</w:t>
             </w:r>
+            <w:bookmarkEnd w:id="55"/>
             <w:bookmarkEnd w:id="56"/>
-            <w:bookmarkEnd w:id="57"/>
             <w:r>
               <w:rPr>
                 <w:rFonts w:ascii="Consolas" w:hAnsi="Consolas" w:cs="Consolas"/>
@@ -7268,8 +7263,8 @@
               </w:rPr>
               <w:t xml:space="preserve">  &lt;</w:t>
             </w:r>
-            <w:bookmarkStart w:id="58" w:name="OLE_LINK106"/>
-            <w:bookmarkStart w:id="59" w:name="OLE_LINK107"/>
+            <w:bookmarkStart w:id="57" w:name="OLE_LINK106"/>
+            <w:bookmarkStart w:id="58" w:name="OLE_LINK107"/>
             <w:r>
               <w:rPr>
                 <w:rFonts w:ascii="Consolas" w:hAnsi="Consolas" w:cs="Consolas"/>
@@ -7280,8 +7275,8 @@
               </w:rPr>
               <w:t>users</w:t>
             </w:r>
+            <w:bookmarkEnd w:id="57"/>
             <w:bookmarkEnd w:id="58"/>
-            <w:bookmarkEnd w:id="59"/>
             <w:r>
               <w:rPr>
                 <w:rFonts w:ascii="Consolas" w:hAnsi="Consolas" w:cs="Consolas"/>
@@ -7316,9 +7311,9 @@
               </w:rPr>
               <w:t xml:space="preserve">    &lt;</w:t>
             </w:r>
-            <w:bookmarkStart w:id="60" w:name="OLE_LINK49"/>
-            <w:bookmarkStart w:id="61" w:name="OLE_LINK50"/>
-            <w:bookmarkStart w:id="62" w:name="OLE_LINK51"/>
+            <w:bookmarkStart w:id="59" w:name="OLE_LINK49"/>
+            <w:bookmarkStart w:id="60" w:name="OLE_LINK50"/>
+            <w:bookmarkStart w:id="61" w:name="OLE_LINK51"/>
             <w:r>
               <w:rPr>
                 <w:rFonts w:ascii="Consolas" w:hAnsi="Consolas" w:cs="Consolas"/>
@@ -7329,9 +7324,9 @@
               </w:rPr>
               <w:t>User</w:t>
             </w:r>
+            <w:bookmarkEnd w:id="59"/>
             <w:bookmarkEnd w:id="60"/>
             <w:bookmarkEnd w:id="61"/>
-            <w:bookmarkEnd w:id="62"/>
             <w:r>
               <w:rPr>
                 <w:rFonts w:ascii="Consolas" w:hAnsi="Consolas" w:cs="Consolas"/>
@@ -7618,10 +7613,10 @@
               </w:rPr>
               <w:t xml:space="preserve">      &lt;</w:t>
             </w:r>
-            <w:bookmarkStart w:id="63" w:name="OLE_LINK52"/>
-            <w:bookmarkStart w:id="64" w:name="OLE_LINK53"/>
-            <w:bookmarkStart w:id="65" w:name="OLE_LINK59"/>
-            <w:bookmarkStart w:id="66" w:name="OLE_LINK110"/>
+            <w:bookmarkStart w:id="62" w:name="OLE_LINK52"/>
+            <w:bookmarkStart w:id="63" w:name="OLE_LINK53"/>
+            <w:bookmarkStart w:id="64" w:name="OLE_LINK59"/>
+            <w:bookmarkStart w:id="65" w:name="OLE_LINK110"/>
             <w:r>
               <w:rPr>
                 <w:rFonts w:ascii="Consolas" w:hAnsi="Consolas" w:cs="Consolas"/>
@@ -7641,10 +7636,10 @@
               </w:rPr>
               <w:t>oldProducts</w:t>
             </w:r>
+            <w:bookmarkEnd w:id="62"/>
             <w:bookmarkEnd w:id="63"/>
             <w:bookmarkEnd w:id="64"/>
             <w:bookmarkEnd w:id="65"/>
-            <w:bookmarkEnd w:id="66"/>
             <w:r>
               <w:rPr>
                 <w:rFonts w:ascii="Consolas" w:hAnsi="Consolas" w:cs="Consolas"/>
@@ -7763,11 +7758,11 @@
               </w:rPr>
               <w:t xml:space="preserve">        &lt;</w:t>
             </w:r>
-            <w:bookmarkStart w:id="67" w:name="OLE_LINK54"/>
-            <w:bookmarkStart w:id="68" w:name="OLE_LINK55"/>
-            <w:bookmarkStart w:id="69" w:name="OLE_LINK56"/>
-            <w:bookmarkStart w:id="70" w:name="OLE_LINK57"/>
-            <w:bookmarkStart w:id="71" w:name="OLE_LINK58"/>
+            <w:bookmarkStart w:id="66" w:name="OLE_LINK54"/>
+            <w:bookmarkStart w:id="67" w:name="OLE_LINK55"/>
+            <w:bookmarkStart w:id="68" w:name="OLE_LINK56"/>
+            <w:bookmarkStart w:id="69" w:name="OLE_LINK57"/>
+            <w:bookmarkStart w:id="70" w:name="OLE_LINK58"/>
             <w:r>
               <w:rPr>
                 <w:rFonts w:ascii="Consolas" w:hAnsi="Consolas" w:cs="Consolas"/>
@@ -7778,11 +7773,11 @@
               </w:rPr>
               <w:t>products</w:t>
             </w:r>
+            <w:bookmarkEnd w:id="66"/>
             <w:bookmarkEnd w:id="67"/>
             <w:bookmarkEnd w:id="68"/>
             <w:bookmarkEnd w:id="69"/>
             <w:bookmarkEnd w:id="70"/>
-            <w:bookmarkEnd w:id="71"/>
             <w:r>
               <w:rPr>
                 <w:rFonts w:ascii="Consolas" w:hAnsi="Consolas" w:cs="Consolas"/>
@@ -8886,16 +8881,15 @@
     </w:tbl>
     <w:p>
       <w:pPr>
-        <w:pStyle w:val="Heading1"/>
-      </w:pPr>
-      <w:r>
-        <w:lastRenderedPageBreak/>
+        <w:pStyle w:val="1"/>
+      </w:pPr>
+      <w:r>
         <w:t>Car Dealer Database</w:t>
       </w:r>
     </w:p>
     <w:p>
       <w:pPr>
-        <w:pStyle w:val="Heading2"/>
+        <w:pStyle w:val="2"/>
         <w:numPr>
           <w:ilvl w:val="0"/>
           <w:numId w:val="45"/>
@@ -8940,7 +8934,7 @@
     </w:p>
     <w:p>
       <w:pPr>
-        <w:pStyle w:val="ListParagraph"/>
+        <w:pStyle w:val="ac"/>
         <w:numPr>
           <w:ilvl w:val="0"/>
           <w:numId w:val="26"/>
@@ -8967,7 +8961,7 @@
     </w:p>
     <w:p>
       <w:pPr>
-        <w:pStyle w:val="ListParagraph"/>
+        <w:pStyle w:val="ac"/>
         <w:numPr>
           <w:ilvl w:val="0"/>
           <w:numId w:val="26"/>
@@ -9009,7 +9003,7 @@
     </w:p>
     <w:p>
       <w:pPr>
-        <w:pStyle w:val="ListParagraph"/>
+        <w:pStyle w:val="ac"/>
         <w:numPr>
           <w:ilvl w:val="0"/>
           <w:numId w:val="26"/>
@@ -9045,7 +9039,7 @@
     </w:p>
     <w:p>
       <w:pPr>
-        <w:pStyle w:val="ListParagraph"/>
+        <w:pStyle w:val="ac"/>
         <w:numPr>
           <w:ilvl w:val="0"/>
           <w:numId w:val="26"/>
@@ -9087,7 +9081,7 @@
     </w:p>
     <w:p>
       <w:pPr>
-        <w:pStyle w:val="ListParagraph"/>
+        <w:pStyle w:val="ac"/>
         <w:numPr>
           <w:ilvl w:val="0"/>
           <w:numId w:val="26"/>
@@ -9198,7 +9192,7 @@
     </w:p>
     <w:p>
       <w:pPr>
-        <w:pStyle w:val="ListParagraph"/>
+        <w:pStyle w:val="ac"/>
         <w:numPr>
           <w:ilvl w:val="0"/>
           <w:numId w:val="27"/>
@@ -9243,7 +9237,7 @@
     </w:p>
     <w:p>
       <w:pPr>
-        <w:pStyle w:val="ListParagraph"/>
+        <w:pStyle w:val="ac"/>
         <w:numPr>
           <w:ilvl w:val="0"/>
           <w:numId w:val="27"/>
@@ -9285,7 +9279,7 @@
     </w:p>
     <w:p>
       <w:pPr>
-        <w:pStyle w:val="ListParagraph"/>
+        <w:pStyle w:val="ac"/>
         <w:numPr>
           <w:ilvl w:val="0"/>
           <w:numId w:val="27"/>
@@ -9315,7 +9309,7 @@
     </w:p>
     <w:p>
       <w:pPr>
-        <w:pStyle w:val="ListParagraph"/>
+        <w:pStyle w:val="ac"/>
         <w:numPr>
           <w:ilvl w:val="0"/>
           <w:numId w:val="27"/>
@@ -9357,7 +9351,7 @@
     </w:p>
     <w:p>
       <w:pPr>
-        <w:pStyle w:val="Heading2"/>
+        <w:pStyle w:val="2"/>
       </w:pPr>
       <w:r>
         <w:t>Import Data</w:t>
@@ -9395,7 +9389,7 @@
     </w:p>
     <w:p>
       <w:pPr>
-        <w:pStyle w:val="Heading3"/>
+        <w:pStyle w:val="3"/>
       </w:pPr>
       <w:r>
         <w:t>Import Suppliers</w:t>
@@ -9420,11 +9414,11 @@
         </w:rPr>
         <w:t xml:space="preserve">: You will need method </w:t>
       </w:r>
-      <w:bookmarkStart w:id="72" w:name="OLE_LINK64"/>
-      <w:bookmarkStart w:id="73" w:name="OLE_LINK65"/>
-      <w:bookmarkStart w:id="74" w:name="OLE_LINK114"/>
-      <w:bookmarkStart w:id="75" w:name="OLE_LINK60"/>
-      <w:bookmarkStart w:id="76" w:name="OLE_LINK61"/>
+      <w:bookmarkStart w:id="71" w:name="OLE_LINK64"/>
+      <w:bookmarkStart w:id="72" w:name="OLE_LINK65"/>
+      <w:bookmarkStart w:id="73" w:name="OLE_LINK114"/>
+      <w:bookmarkStart w:id="74" w:name="OLE_LINK60"/>
+      <w:bookmarkStart w:id="75" w:name="OLE_LINK61"/>
       <w:r>
         <w:rPr>
           <w:rFonts w:ascii="Consolas" w:hAnsi="Consolas" w:cs="Consolas"/>
@@ -9564,20 +9558,20 @@
         </w:rPr>
         <w:t>)</w:t>
       </w:r>
+      <w:bookmarkEnd w:id="71"/>
       <w:bookmarkEnd w:id="72"/>
       <w:bookmarkEnd w:id="73"/>
+      <w:r>
+        <w:rPr>
+          <w:rFonts w:ascii="Consolas" w:hAnsi="Consolas" w:cs="Consolas"/>
+          <w:color w:val="000000"/>
+          <w:sz w:val="19"/>
+          <w:szCs w:val="19"/>
+        </w:rPr>
+        <w:t xml:space="preserve"> </w:t>
+      </w:r>
       <w:bookmarkEnd w:id="74"/>
-      <w:r>
-        <w:rPr>
-          <w:rFonts w:ascii="Consolas" w:hAnsi="Consolas" w:cs="Consolas"/>
-          <w:color w:val="000000"/>
-          <w:sz w:val="19"/>
-          <w:szCs w:val="19"/>
-        </w:rPr>
-        <w:t xml:space="preserve"> </w:t>
-      </w:r>
       <w:bookmarkEnd w:id="75"/>
-      <w:bookmarkEnd w:id="76"/>
       <w:r>
         <w:rPr>
           <w:rFonts w:ascii="Consolas" w:hAnsi="Consolas" w:cs="Consolas"/>
@@ -9695,10 +9689,10 @@
         </w:rPr>
         <w:t xml:space="preserve">Your method should return string with message </w:t>
       </w:r>
-      <w:bookmarkStart w:id="77" w:name="OLE_LINK66"/>
-      <w:bookmarkStart w:id="78" w:name="OLE_LINK67"/>
-      <w:bookmarkStart w:id="79" w:name="OLE_LINK115"/>
-      <w:bookmarkStart w:id="80" w:name="OLE_LINK116"/>
+      <w:bookmarkStart w:id="76" w:name="OLE_LINK66"/>
+      <w:bookmarkStart w:id="77" w:name="OLE_LINK67"/>
+      <w:bookmarkStart w:id="78" w:name="OLE_LINK115"/>
+      <w:bookmarkStart w:id="79" w:name="OLE_LINK116"/>
       <w:r>
         <w:rPr>
           <w:rFonts w:ascii="Consolas" w:hAnsi="Consolas" w:cs="Consolas"/>
@@ -9746,14 +9740,14 @@
         </w:rPr>
         <w:t>;</w:t>
       </w:r>
+      <w:bookmarkEnd w:id="76"/>
       <w:bookmarkEnd w:id="77"/>
-      <w:bookmarkEnd w:id="78"/>
     </w:p>
+    <w:bookmarkEnd w:id="78"/>
     <w:bookmarkEnd w:id="79"/>
-    <w:bookmarkEnd w:id="80"/>
     <w:p>
       <w:pPr>
-        <w:pStyle w:val="Heading3"/>
+        <w:pStyle w:val="3"/>
       </w:pPr>
       <w:r>
         <w:t>Import Parts</w:t>
@@ -9778,9 +9772,9 @@
         </w:rPr>
         <w:t xml:space="preserve">: You will need method </w:t>
       </w:r>
-      <w:bookmarkStart w:id="81" w:name="OLE_LINK62"/>
-      <w:bookmarkStart w:id="82" w:name="OLE_LINK63"/>
-      <w:bookmarkStart w:id="83" w:name="OLE_LINK118"/>
+      <w:bookmarkStart w:id="80" w:name="OLE_LINK62"/>
+      <w:bookmarkStart w:id="81" w:name="OLE_LINK63"/>
+      <w:bookmarkStart w:id="82" w:name="OLE_LINK118"/>
       <w:r>
         <w:rPr>
           <w:rFonts w:ascii="Consolas" w:hAnsi="Consolas" w:cs="Consolas"/>
@@ -9920,9 +9914,9 @@
         </w:rPr>
         <w:t>)</w:t>
       </w:r>
+      <w:bookmarkEnd w:id="80"/>
       <w:bookmarkEnd w:id="81"/>
       <w:bookmarkEnd w:id="82"/>
-      <w:bookmarkEnd w:id="83"/>
       <w:r>
         <w:rPr>
           <w:rFonts w:ascii="Consolas" w:hAnsi="Consolas" w:cs="Consolas"/>
@@ -9978,7 +9972,6 @@
         <w:rPr>
           <w:lang w:val="en-GB"/>
         </w:rPr>
-        <w:lastRenderedPageBreak/>
         <w:t xml:space="preserve">Import the </w:t>
       </w:r>
       <w:r>
@@ -10048,8 +10041,8 @@
         </w:rPr>
         <w:t xml:space="preserve">Your method should return string with message </w:t>
       </w:r>
-      <w:bookmarkStart w:id="84" w:name="OLE_LINK68"/>
-      <w:bookmarkStart w:id="85" w:name="OLE_LINK69"/>
+      <w:bookmarkStart w:id="83" w:name="OLE_LINK68"/>
+      <w:bookmarkStart w:id="84" w:name="OLE_LINK69"/>
       <w:r>
         <w:rPr>
           <w:rFonts w:ascii="Consolas" w:hAnsi="Consolas" w:cs="Consolas"/>
@@ -10098,11 +10091,11 @@
         <w:t>;</w:t>
       </w:r>
     </w:p>
+    <w:bookmarkEnd w:id="83"/>
     <w:bookmarkEnd w:id="84"/>
-    <w:bookmarkEnd w:id="85"/>
     <w:p>
       <w:pPr>
-        <w:pStyle w:val="Heading3"/>
+        <w:pStyle w:val="3"/>
       </w:pPr>
       <w:r>
         <w:t>Import Cars</w:t>
@@ -10127,9 +10120,9 @@
         </w:rPr>
         <w:t xml:space="preserve">: You will need method </w:t>
       </w:r>
-      <w:bookmarkStart w:id="86" w:name="OLE_LINK70"/>
-      <w:bookmarkStart w:id="87" w:name="OLE_LINK71"/>
-      <w:bookmarkStart w:id="88" w:name="OLE_LINK117"/>
+      <w:bookmarkStart w:id="85" w:name="OLE_LINK70"/>
+      <w:bookmarkStart w:id="86" w:name="OLE_LINK71"/>
+      <w:bookmarkStart w:id="87" w:name="OLE_LINK117"/>
       <w:r>
         <w:rPr>
           <w:rFonts w:ascii="Consolas" w:hAnsi="Consolas" w:cs="Consolas"/>
@@ -10259,9 +10252,9 @@
         </w:rPr>
         <w:t xml:space="preserve">) </w:t>
       </w:r>
+      <w:bookmarkEnd w:id="85"/>
       <w:bookmarkEnd w:id="86"/>
       <w:bookmarkEnd w:id="87"/>
-      <w:bookmarkEnd w:id="88"/>
       <w:r>
         <w:rPr>
           <w:rFonts w:ascii="Consolas" w:hAnsi="Consolas" w:cs="Consolas"/>
@@ -10383,21 +10376,7 @@
         <w:rPr>
           <w:lang w:val="en-GB"/>
         </w:rPr>
-        <w:t xml:space="preserve"> If the part id </w:t>
-      </w:r>
-      <w:proofErr w:type="gramStart"/>
-      <w:r>
-        <w:rPr>
-          <w:lang w:val="en-GB"/>
-        </w:rPr>
-        <w:t>doesn’t</w:t>
-      </w:r>
-      <w:proofErr w:type="gramEnd"/>
-      <w:r>
-        <w:rPr>
-          <w:lang w:val="en-GB"/>
-        </w:rPr>
-        <w:t xml:space="preserve"> exists, skip the </w:t>
+        <w:t xml:space="preserve"> If the part id doesn’t exists, skip the </w:t>
       </w:r>
       <w:r>
         <w:rPr>
@@ -10424,8 +10403,8 @@
         </w:rPr>
         <w:t xml:space="preserve">Your method should return string with message </w:t>
       </w:r>
-      <w:bookmarkStart w:id="89" w:name="OLE_LINK72"/>
-      <w:bookmarkStart w:id="90" w:name="OLE_LINK73"/>
+      <w:bookmarkStart w:id="88" w:name="OLE_LINK72"/>
+      <w:bookmarkStart w:id="89" w:name="OLE_LINK73"/>
       <w:r>
         <w:rPr>
           <w:rFonts w:ascii="Consolas" w:hAnsi="Consolas" w:cs="Consolas"/>
@@ -10473,12 +10452,12 @@
         </w:rPr>
         <w:t>;</w:t>
       </w:r>
+      <w:bookmarkEnd w:id="88"/>
       <w:bookmarkEnd w:id="89"/>
-      <w:bookmarkEnd w:id="90"/>
     </w:p>
     <w:p>
       <w:pPr>
-        <w:pStyle w:val="Heading3"/>
+        <w:pStyle w:val="3"/>
       </w:pPr>
       <w:r>
         <w:t>Import Customers</w:t>
@@ -10503,9 +10482,9 @@
         </w:rPr>
         <w:t xml:space="preserve">: You will need method </w:t>
       </w:r>
-      <w:bookmarkStart w:id="91" w:name="OLE_LINK74"/>
-      <w:bookmarkStart w:id="92" w:name="OLE_LINK75"/>
-      <w:bookmarkStart w:id="93" w:name="OLE_LINK119"/>
+      <w:bookmarkStart w:id="90" w:name="OLE_LINK74"/>
+      <w:bookmarkStart w:id="91" w:name="OLE_LINK75"/>
+      <w:bookmarkStart w:id="92" w:name="OLE_LINK119"/>
       <w:r>
         <w:rPr>
           <w:rFonts w:ascii="Consolas" w:hAnsi="Consolas" w:cs="Consolas"/>
@@ -10635,9 +10614,9 @@
         </w:rPr>
         <w:t>)</w:t>
       </w:r>
+      <w:bookmarkEnd w:id="90"/>
       <w:bookmarkEnd w:id="91"/>
       <w:bookmarkEnd w:id="92"/>
-      <w:bookmarkEnd w:id="93"/>
       <w:r>
         <w:rPr>
           <w:rFonts w:ascii="Consolas" w:hAnsi="Consolas" w:cs="Consolas"/>
@@ -10750,8 +10729,8 @@
         </w:rPr>
         <w:t xml:space="preserve">Your method should return string with message </w:t>
       </w:r>
-      <w:bookmarkStart w:id="94" w:name="OLE_LINK120"/>
-      <w:bookmarkStart w:id="95" w:name="OLE_LINK121"/>
+      <w:bookmarkStart w:id="93" w:name="OLE_LINK120"/>
+      <w:bookmarkStart w:id="94" w:name="OLE_LINK121"/>
       <w:r>
         <w:rPr>
           <w:rFonts w:ascii="Consolas" w:hAnsi="Consolas" w:cs="Consolas"/>
@@ -10800,11 +10779,11 @@
         <w:t>;</w:t>
       </w:r>
     </w:p>
+    <w:bookmarkEnd w:id="93"/>
     <w:bookmarkEnd w:id="94"/>
-    <w:bookmarkEnd w:id="95"/>
     <w:p>
       <w:pPr>
-        <w:pStyle w:val="Heading3"/>
+        <w:pStyle w:val="3"/>
       </w:pPr>
       <w:r>
         <w:t>Import Sales</w:t>
@@ -10829,10 +10808,10 @@
         </w:rPr>
         <w:t xml:space="preserve">: You will need method </w:t>
       </w:r>
-      <w:bookmarkStart w:id="96" w:name="OLE_LINK76"/>
-      <w:bookmarkStart w:id="97" w:name="OLE_LINK77"/>
-      <w:bookmarkStart w:id="98" w:name="OLE_LINK122"/>
-      <w:bookmarkStart w:id="99" w:name="OLE_LINK123"/>
+      <w:bookmarkStart w:id="95" w:name="OLE_LINK76"/>
+      <w:bookmarkStart w:id="96" w:name="OLE_LINK77"/>
+      <w:bookmarkStart w:id="97" w:name="OLE_LINK122"/>
+      <w:bookmarkStart w:id="98" w:name="OLE_LINK123"/>
       <w:r>
         <w:rPr>
           <w:rFonts w:ascii="Consolas" w:hAnsi="Consolas" w:cs="Consolas"/>
@@ -10962,19 +10941,19 @@
         </w:rPr>
         <w:t>)</w:t>
       </w:r>
+      <w:bookmarkEnd w:id="95"/>
       <w:bookmarkEnd w:id="96"/>
+      <w:r>
+        <w:rPr>
+          <w:rFonts w:ascii="Consolas" w:hAnsi="Consolas" w:cs="Consolas"/>
+          <w:color w:val="000000"/>
+          <w:sz w:val="19"/>
+          <w:szCs w:val="19"/>
+        </w:rPr>
+        <w:t xml:space="preserve"> </w:t>
+      </w:r>
       <w:bookmarkEnd w:id="97"/>
-      <w:r>
-        <w:rPr>
-          <w:rFonts w:ascii="Consolas" w:hAnsi="Consolas" w:cs="Consolas"/>
-          <w:color w:val="000000"/>
-          <w:sz w:val="19"/>
-          <w:szCs w:val="19"/>
-        </w:rPr>
-        <w:t xml:space="preserve"> </w:t>
-      </w:r>
       <w:bookmarkEnd w:id="98"/>
-      <w:bookmarkEnd w:id="99"/>
       <w:r>
         <w:rPr>
           <w:rFonts w:ascii="Consolas" w:hAnsi="Consolas" w:cs="Consolas"/>
@@ -11078,21 +11057,7 @@
         <w:rPr>
           <w:lang w:val="en-GB"/>
         </w:rPr>
-        <w:t xml:space="preserve"> If car </w:t>
-      </w:r>
-      <w:proofErr w:type="gramStart"/>
-      <w:r>
-        <w:rPr>
-          <w:lang w:val="en-GB"/>
-        </w:rPr>
-        <w:t>doesn’t</w:t>
-      </w:r>
-      <w:proofErr w:type="gramEnd"/>
-      <w:r>
-        <w:rPr>
-          <w:lang w:val="en-GB"/>
-        </w:rPr>
-        <w:t xml:space="preserve"> exists, skip whole entity.</w:t>
+        <w:t xml:space="preserve"> If car doesn’t exists, skip whole entity.</w:t>
       </w:r>
     </w:p>
     <w:p>
@@ -11157,7 +11122,7 @@
     </w:p>
     <w:p>
       <w:pPr>
-        <w:pStyle w:val="Heading2"/>
+        <w:pStyle w:val="2"/>
       </w:pPr>
       <w:r>
         <w:t>Query and Export Data</w:t>
@@ -11197,7 +11162,7 @@
     </w:p>
     <w:p>
       <w:pPr>
-        <w:pStyle w:val="Heading3"/>
+        <w:pStyle w:val="3"/>
         <w:numPr>
           <w:ilvl w:val="0"/>
           <w:numId w:val="1"/>
@@ -11226,10 +11191,10 @@
         </w:rPr>
         <w:t xml:space="preserve">: You will need method </w:t>
       </w:r>
-      <w:bookmarkStart w:id="100" w:name="OLE_LINK78"/>
-      <w:bookmarkStart w:id="101" w:name="OLE_LINK79"/>
-      <w:bookmarkStart w:id="102" w:name="OLE_LINK124"/>
-      <w:bookmarkStart w:id="103" w:name="OLE_LINK125"/>
+      <w:bookmarkStart w:id="99" w:name="OLE_LINK78"/>
+      <w:bookmarkStart w:id="100" w:name="OLE_LINK79"/>
+      <w:bookmarkStart w:id="101" w:name="OLE_LINK124"/>
+      <w:bookmarkStart w:id="102" w:name="OLE_LINK125"/>
       <w:r>
         <w:rPr>
           <w:rFonts w:ascii="Consolas" w:hAnsi="Consolas" w:cs="Consolas"/>
@@ -11322,19 +11287,19 @@
         </w:rPr>
         <w:t>context)</w:t>
       </w:r>
+      <w:bookmarkEnd w:id="99"/>
       <w:bookmarkEnd w:id="100"/>
+      <w:r>
+        <w:rPr>
+          <w:rFonts w:ascii="Consolas" w:hAnsi="Consolas" w:cs="Consolas"/>
+          <w:color w:val="000000"/>
+          <w:sz w:val="19"/>
+          <w:szCs w:val="19"/>
+        </w:rPr>
+        <w:t xml:space="preserve"> </w:t>
+      </w:r>
       <w:bookmarkEnd w:id="101"/>
-      <w:r>
-        <w:rPr>
-          <w:rFonts w:ascii="Consolas" w:hAnsi="Consolas" w:cs="Consolas"/>
-          <w:color w:val="000000"/>
-          <w:sz w:val="19"/>
-          <w:szCs w:val="19"/>
-        </w:rPr>
-        <w:t xml:space="preserve"> </w:t>
-      </w:r>
       <w:bookmarkEnd w:id="102"/>
-      <w:bookmarkEnd w:id="103"/>
       <w:r>
         <w:rPr>
           <w:rFonts w:ascii="Consolas" w:hAnsi="Consolas" w:cs="Consolas"/>
@@ -11386,8 +11351,8 @@
       </w:r>
     </w:p>
     <w:p>
-      <w:bookmarkStart w:id="104" w:name="OLE_LINK126"/>
-      <w:bookmarkStart w:id="105" w:name="OLE_LINK127"/>
+      <w:bookmarkStart w:id="103" w:name="OLE_LINK126"/>
+      <w:bookmarkStart w:id="104" w:name="OLE_LINK127"/>
       <w:r>
         <w:t xml:space="preserve">Get all </w:t>
       </w:r>
@@ -11404,8 +11369,8 @@
         <w:t>Take top 10 records.</w:t>
       </w:r>
     </w:p>
+    <w:bookmarkEnd w:id="103"/>
     <w:bookmarkEnd w:id="104"/>
-    <w:bookmarkEnd w:id="105"/>
     <w:p>
       <w:r>
         <w:rPr>
@@ -11434,7 +11399,7 @@
     </w:p>
     <w:tbl>
       <w:tblPr>
-        <w:tblStyle w:val="TableGrid"/>
+        <w:tblStyle w:val="af"/>
         <w:tblW w:w="0" w:type="auto"/>
         <w:jc w:val="center"/>
         <w:tblLook w:val="04A0" w:firstRow="1" w:lastRow="0" w:firstColumn="1" w:lastColumn="0" w:noHBand="0" w:noVBand="1"/>
@@ -11734,8 +11699,8 @@
               </w:rPr>
               <w:t xml:space="preserve">  </w:t>
             </w:r>
-            <w:bookmarkStart w:id="106" w:name="OLE_LINK128"/>
-            <w:bookmarkStart w:id="107" w:name="OLE_LINK129"/>
+            <w:bookmarkStart w:id="105" w:name="OLE_LINK128"/>
+            <w:bookmarkStart w:id="106" w:name="OLE_LINK129"/>
             <w:r>
               <w:rPr>
                 <w:rFonts w:ascii="Consolas" w:hAnsi="Consolas" w:cs="Consolas"/>
@@ -11937,8 +11902,8 @@
               </w:rPr>
               <w:t xml:space="preserve">    &lt;</w:t>
             </w:r>
-            <w:bookmarkStart w:id="108" w:name="OLE_LINK1"/>
-            <w:bookmarkStart w:id="109" w:name="OLE_LINK2"/>
+            <w:bookmarkStart w:id="107" w:name="OLE_LINK1"/>
+            <w:bookmarkStart w:id="108" w:name="OLE_LINK2"/>
             <w:r>
               <w:rPr>
                 <w:rFonts w:ascii="Consolas" w:hAnsi="Consolas" w:cs="Consolas"/>
@@ -11984,8 +11949,8 @@
               </w:rPr>
               <w:t>&gt;</w:t>
             </w:r>
+            <w:bookmarkEnd w:id="107"/>
             <w:bookmarkEnd w:id="108"/>
-            <w:bookmarkEnd w:id="109"/>
             <w:r>
               <w:rPr>
                 <w:rFonts w:ascii="Consolas" w:hAnsi="Consolas" w:cs="Consolas"/>
@@ -12069,7 +12034,6 @@
                 <w:sz w:val="20"/>
                 <w:szCs w:val="20"/>
               </w:rPr>
-              <w:lastRenderedPageBreak/>
               <w:t xml:space="preserve">  &lt;/</w:t>
             </w:r>
             <w:r>
@@ -12091,8 +12055,8 @@
               <w:t>&gt;</w:t>
             </w:r>
           </w:p>
+          <w:bookmarkEnd w:id="105"/>
           <w:bookmarkEnd w:id="106"/>
-          <w:bookmarkEnd w:id="107"/>
           <w:p>
             <w:pPr>
               <w:autoSpaceDE w:val="0"/>
@@ -12888,7 +12852,7 @@
     </w:tbl>
     <w:p>
       <w:pPr>
-        <w:pStyle w:val="Heading3"/>
+        <w:pStyle w:val="3"/>
       </w:pPr>
       <w:r>
         <w:t xml:space="preserve">Cars from make </w:t>
@@ -12916,8 +12880,8 @@
         </w:rPr>
         <w:t xml:space="preserve">: You will need method </w:t>
       </w:r>
-      <w:bookmarkStart w:id="110" w:name="OLE_LINK130"/>
-      <w:bookmarkStart w:id="111" w:name="OLE_LINK131"/>
+      <w:bookmarkStart w:id="109" w:name="OLE_LINK130"/>
+      <w:bookmarkStart w:id="110" w:name="OLE_LINK131"/>
       <w:r>
         <w:rPr>
           <w:rFonts w:ascii="Consolas" w:hAnsi="Consolas" w:cs="Consolas"/>
@@ -13042,8 +13006,8 @@
         </w:rPr>
         <w:t>context)</w:t>
       </w:r>
+      <w:bookmarkEnd w:id="109"/>
       <w:bookmarkEnd w:id="110"/>
-      <w:bookmarkEnd w:id="111"/>
       <w:r>
         <w:rPr>
           <w:rFonts w:ascii="Consolas" w:hAnsi="Consolas" w:cs="Consolas"/>
@@ -13095,9 +13059,9 @@
       </w:r>
     </w:p>
     <w:p>
-      <w:bookmarkStart w:id="112" w:name="OLE_LINK80"/>
-      <w:bookmarkStart w:id="113" w:name="OLE_LINK81"/>
-      <w:bookmarkStart w:id="114" w:name="OLE_LINK134"/>
+      <w:bookmarkStart w:id="111" w:name="OLE_LINK80"/>
+      <w:bookmarkStart w:id="112" w:name="OLE_LINK81"/>
+      <w:bookmarkStart w:id="113" w:name="OLE_LINK134"/>
       <w:r>
         <w:t xml:space="preserve">Get all </w:t>
       </w:r>
@@ -13138,9 +13102,9 @@
         <w:t>.</w:t>
       </w:r>
     </w:p>
+    <w:bookmarkEnd w:id="111"/>
     <w:bookmarkEnd w:id="112"/>
     <w:bookmarkEnd w:id="113"/>
-    <w:bookmarkEnd w:id="114"/>
     <w:p>
       <w:r>
         <w:rPr>
@@ -13169,7 +13133,7 @@
     </w:p>
     <w:tbl>
       <w:tblPr>
-        <w:tblStyle w:val="TableGrid"/>
+        <w:tblStyle w:val="af"/>
         <w:tblW w:w="0" w:type="auto"/>
         <w:jc w:val="center"/>
         <w:tblLook w:val="04A0" w:firstRow="1" w:lastRow="0" w:firstColumn="1" w:lastColumn="0" w:noHBand="0" w:noVBand="1"/>
@@ -13247,8 +13211,8 @@
                 <w:lang w:val="bg-BG"/>
               </w:rPr>
             </w:pPr>
-            <w:bookmarkStart w:id="115" w:name="OLE_LINK82"/>
-            <w:bookmarkStart w:id="116" w:name="OLE_LINK83"/>
+            <w:bookmarkStart w:id="114" w:name="OLE_LINK82"/>
+            <w:bookmarkStart w:id="115" w:name="OLE_LINK83"/>
             <w:r>
               <w:rPr>
                 <w:rFonts w:ascii="Consolas" w:hAnsi="Consolas" w:cs="Consolas"/>
@@ -13293,8 +13257,8 @@
                 <w:lang w:val="bg-BG"/>
               </w:rPr>
             </w:pPr>
-            <w:bookmarkStart w:id="117" w:name="OLE_LINK132"/>
-            <w:bookmarkStart w:id="118" w:name="OLE_LINK133"/>
+            <w:bookmarkStart w:id="116" w:name="OLE_LINK132"/>
+            <w:bookmarkStart w:id="117" w:name="OLE_LINK133"/>
             <w:r>
               <w:rPr>
                 <w:rFonts w:ascii="Consolas" w:hAnsi="Consolas" w:cs="Consolas"/>
@@ -13504,8 +13468,8 @@
               <w:t xml:space="preserve"> /&gt;</w:t>
             </w:r>
           </w:p>
+          <w:bookmarkEnd w:id="116"/>
           <w:bookmarkEnd w:id="117"/>
-          <w:bookmarkEnd w:id="118"/>
           <w:p>
             <w:pPr>
               <w:autoSpaceDE w:val="0"/>
@@ -13960,8 +13924,8 @@
               <w:t xml:space="preserve"> /&gt;</w:t>
             </w:r>
           </w:p>
+          <w:bookmarkEnd w:id="114"/>
           <w:bookmarkEnd w:id="115"/>
-          <w:bookmarkEnd w:id="116"/>
           <w:p>
             <w:pPr>
               <w:autoSpaceDE w:val="0"/>
@@ -14032,7 +13996,7 @@
     </w:tbl>
     <w:p>
       <w:pPr>
-        <w:pStyle w:val="Heading3"/>
+        <w:pStyle w:val="3"/>
       </w:pPr>
       <w:r>
         <w:t>Local Suppliers</w:t>
@@ -14057,9 +14021,9 @@
         </w:rPr>
         <w:t xml:space="preserve">: You will need method </w:t>
       </w:r>
-      <w:bookmarkStart w:id="119" w:name="OLE_LINK84"/>
-      <w:bookmarkStart w:id="120" w:name="OLE_LINK85"/>
-      <w:bookmarkStart w:id="121" w:name="OLE_LINK135"/>
+      <w:bookmarkStart w:id="118" w:name="OLE_LINK84"/>
+      <w:bookmarkStart w:id="119" w:name="OLE_LINK85"/>
+      <w:bookmarkStart w:id="120" w:name="OLE_LINK135"/>
       <w:r>
         <w:rPr>
           <w:rFonts w:ascii="Consolas" w:hAnsi="Consolas" w:cs="Consolas"/>
@@ -14172,9 +14136,9 @@
         </w:rPr>
         <w:t>context)</w:t>
       </w:r>
+      <w:bookmarkEnd w:id="118"/>
       <w:bookmarkEnd w:id="119"/>
       <w:bookmarkEnd w:id="120"/>
-      <w:bookmarkEnd w:id="121"/>
       <w:r>
         <w:rPr>
           <w:rFonts w:ascii="Consolas" w:hAnsi="Consolas" w:cs="Consolas"/>
@@ -14226,9 +14190,9 @@
       </w:r>
     </w:p>
     <w:p>
-      <w:bookmarkStart w:id="122" w:name="OLE_LINK88"/>
-      <w:bookmarkStart w:id="123" w:name="OLE_LINK89"/>
-      <w:bookmarkStart w:id="124" w:name="OLE_LINK136"/>
+      <w:bookmarkStart w:id="121" w:name="OLE_LINK88"/>
+      <w:bookmarkStart w:id="122" w:name="OLE_LINK89"/>
+      <w:bookmarkStart w:id="123" w:name="OLE_LINK136"/>
       <w:r>
         <w:t xml:space="preserve">Get all </w:t>
       </w:r>
@@ -14278,9 +14242,9 @@
         <w:t xml:space="preserve">. </w:t>
       </w:r>
     </w:p>
+    <w:bookmarkEnd w:id="121"/>
     <w:bookmarkEnd w:id="122"/>
     <w:bookmarkEnd w:id="123"/>
-    <w:bookmarkEnd w:id="124"/>
     <w:p>
       <w:r>
         <w:rPr>
@@ -14305,11 +14269,14 @@
       </w:r>
       <w:r>
         <w:t xml:space="preserve"> in the format provided below.</w:t>
+      </w:r>
+      <w:r>
+        <w:t xml:space="preserve">  </w:t>
       </w:r>
     </w:p>
     <w:tbl>
       <w:tblPr>
-        <w:tblStyle w:val="TableGrid"/>
+        <w:tblStyle w:val="af"/>
         <w:tblW w:w="0" w:type="auto"/>
         <w:jc w:val="center"/>
         <w:tblLook w:val="04A0" w:firstRow="1" w:lastRow="0" w:firstColumn="1" w:lastColumn="0" w:noHBand="0" w:noVBand="1"/>
@@ -14562,8 +14529,8 @@
                 <w:highlight w:val="white"/>
               </w:rPr>
             </w:pPr>
-            <w:bookmarkStart w:id="125" w:name="OLE_LINK86"/>
-            <w:bookmarkStart w:id="126" w:name="OLE_LINK87"/>
+            <w:bookmarkStart w:id="124" w:name="OLE_LINK86"/>
+            <w:bookmarkStart w:id="125" w:name="OLE_LINK87"/>
             <w:r>
               <w:rPr>
                 <w:rFonts w:ascii="Consolas" w:hAnsi="Consolas" w:cs="Consolas"/>
@@ -14621,7 +14588,19 @@
                 <w:szCs w:val="20"/>
                 <w:highlight w:val="white"/>
               </w:rPr>
-              <w:t xml:space="preserve">  &lt;</w:t>
+              <w:t xml:space="preserve"> </w:t>
+            </w:r>
+            <w:bookmarkStart w:id="126" w:name="_GoBack"/>
+            <w:r>
+              <w:rPr>
+                <w:rFonts w:ascii="Consolas" w:hAnsi="Consolas" w:cs="Consolas"/>
+                <w:noProof/>
+                <w:color w:val="0000FF"/>
+                <w:sz w:val="20"/>
+                <w:szCs w:val="20"/>
+                <w:highlight w:val="white"/>
+              </w:rPr>
+              <w:t xml:space="preserve"> &lt;</w:t>
             </w:r>
             <w:bookmarkStart w:id="127" w:name="OLE_LINK10"/>
             <w:bookmarkStart w:id="128" w:name="OLE_LINK11"/>
@@ -14820,9 +14799,10 @@
               </w:rPr>
               <w:t>/&gt;</w:t>
             </w:r>
+            <w:bookmarkEnd w:id="126"/>
           </w:p>
+          <w:bookmarkEnd w:id="124"/>
           <w:bookmarkEnd w:id="125"/>
-          <w:bookmarkEnd w:id="126"/>
           <w:p>
             <w:pPr>
               <w:autoSpaceDE w:val="0"/>
@@ -15121,7 +15101,7 @@
     </w:tbl>
     <w:p>
       <w:pPr>
-        <w:pStyle w:val="Heading3"/>
+        <w:pStyle w:val="3"/>
       </w:pPr>
       <w:r>
         <w:t>Cars with Their List of Parts</w:t>
@@ -15413,7 +15393,6 @@
         <w:rPr>
           <w:b/>
         </w:rPr>
-        <w:lastRenderedPageBreak/>
         <w:t>Return</w:t>
       </w:r>
       <w:r>
@@ -15437,7 +15416,7 @@
     </w:p>
     <w:tbl>
       <w:tblPr>
-        <w:tblStyle w:val="TableGrid"/>
+        <w:tblStyle w:val="af"/>
         <w:tblW w:w="0" w:type="auto"/>
         <w:jc w:val="center"/>
         <w:tblLook w:val="04A0" w:firstRow="1" w:lastRow="0" w:firstColumn="1" w:lastColumn="0" w:noHBand="0" w:noVBand="1"/>
@@ -15475,6 +15454,7 @@
                 <w:b/>
                 <w:noProof/>
               </w:rPr>
+              <w:lastRenderedPageBreak/>
               <w:t>cars-and-parts.xml</w:t>
             </w:r>
           </w:p>
@@ -16635,7 +16615,7 @@
     </w:tbl>
     <w:p>
       <w:pPr>
-        <w:pStyle w:val="Heading3"/>
+        <w:pStyle w:val="3"/>
       </w:pPr>
       <w:r>
         <w:t>Total Sales by Customer</w:t>
@@ -16939,7 +16919,7 @@
     </w:p>
     <w:tbl>
       <w:tblPr>
-        <w:tblStyle w:val="TableGrid"/>
+        <w:tblStyle w:val="af"/>
         <w:tblW w:w="0" w:type="auto"/>
         <w:jc w:val="center"/>
         <w:tblLook w:val="04A0" w:firstRow="1" w:lastRow="0" w:firstColumn="1" w:lastColumn="0" w:noHBand="0" w:noVBand="1"/>
@@ -17246,7 +17226,6 @@
               </w:rPr>
               <w:t>&lt;</w:t>
             </w:r>
-            <w:proofErr w:type="spellStart"/>
             <w:r>
               <w:rPr>
                 <w:rFonts w:ascii="Consolas" w:hAnsi="Consolas" w:cs="Consolas"/>
@@ -17257,7 +17236,6 @@
               </w:rPr>
               <w:t>customer</w:t>
             </w:r>
-            <w:proofErr w:type="spellEnd"/>
             <w:r>
               <w:rPr>
                 <w:rFonts w:ascii="Consolas" w:hAnsi="Consolas" w:cs="Consolas"/>
@@ -17268,7 +17246,6 @@
               </w:rPr>
               <w:t xml:space="preserve"> </w:t>
             </w:r>
-            <w:proofErr w:type="spellStart"/>
             <w:r>
               <w:rPr>
                 <w:rFonts w:ascii="Consolas" w:hAnsi="Consolas" w:cs="Consolas"/>
@@ -17279,7 +17256,6 @@
               </w:rPr>
               <w:t>full-name</w:t>
             </w:r>
-            <w:proofErr w:type="spellEnd"/>
             <w:r>
               <w:rPr>
                 <w:rFonts w:ascii="Consolas" w:hAnsi="Consolas" w:cs="Consolas"/>
@@ -17347,7 +17323,6 @@
               </w:rPr>
               <w:t xml:space="preserve"> </w:t>
             </w:r>
-            <w:proofErr w:type="spellStart"/>
             <w:r>
               <w:rPr>
                 <w:rFonts w:ascii="Consolas" w:hAnsi="Consolas" w:cs="Consolas"/>
@@ -17358,7 +17333,6 @@
               </w:rPr>
               <w:t>bought-cars</w:t>
             </w:r>
-            <w:proofErr w:type="spellEnd"/>
             <w:r>
               <w:rPr>
                 <w:rFonts w:ascii="Consolas" w:hAnsi="Consolas" w:cs="Consolas"/>
@@ -17409,7 +17383,6 @@
               </w:rPr>
               <w:t xml:space="preserve"> </w:t>
             </w:r>
-            <w:proofErr w:type="spellStart"/>
             <w:r>
               <w:rPr>
                 <w:rFonts w:ascii="Consolas" w:hAnsi="Consolas" w:cs="Consolas"/>
@@ -17420,7 +17393,6 @@
               </w:rPr>
               <w:t>spent-money</w:t>
             </w:r>
-            <w:proofErr w:type="spellEnd"/>
             <w:r>
               <w:rPr>
                 <w:rFonts w:ascii="Consolas" w:hAnsi="Consolas" w:cs="Consolas"/>
@@ -17498,7 +17470,6 @@
               </w:rPr>
               <w:t xml:space="preserve">  &lt;</w:t>
             </w:r>
-            <w:proofErr w:type="spellStart"/>
             <w:r>
               <w:rPr>
                 <w:rFonts w:ascii="Consolas" w:hAnsi="Consolas" w:cs="Consolas"/>
@@ -17509,7 +17480,6 @@
               </w:rPr>
               <w:t>customer</w:t>
             </w:r>
-            <w:proofErr w:type="spellEnd"/>
             <w:r>
               <w:rPr>
                 <w:rFonts w:ascii="Consolas" w:hAnsi="Consolas" w:cs="Consolas"/>
@@ -17520,7 +17490,6 @@
               </w:rPr>
               <w:t xml:space="preserve"> </w:t>
             </w:r>
-            <w:proofErr w:type="spellStart"/>
             <w:r>
               <w:rPr>
                 <w:rFonts w:ascii="Consolas" w:hAnsi="Consolas" w:cs="Consolas"/>
@@ -17531,7 +17500,6 @@
               </w:rPr>
               <w:t>full-name</w:t>
             </w:r>
-            <w:proofErr w:type="spellEnd"/>
             <w:r>
               <w:rPr>
                 <w:rFonts w:ascii="Consolas" w:hAnsi="Consolas" w:cs="Consolas"/>
@@ -17552,7 +17520,6 @@
               </w:rPr>
               <w:t>"</w:t>
             </w:r>
-            <w:proofErr w:type="spellStart"/>
             <w:r>
               <w:rPr>
                 <w:rFonts w:ascii="Consolas" w:hAnsi="Consolas" w:cs="Consolas"/>
@@ -17563,7 +17530,6 @@
               </w:rPr>
               <w:t>Daniele</w:t>
             </w:r>
-            <w:proofErr w:type="spellEnd"/>
             <w:r>
               <w:rPr>
                 <w:rFonts w:ascii="Consolas" w:hAnsi="Consolas" w:cs="Consolas"/>
@@ -17602,7 +17568,6 @@
               </w:rPr>
               <w:t xml:space="preserve"> </w:t>
             </w:r>
-            <w:proofErr w:type="spellStart"/>
             <w:r>
               <w:rPr>
                 <w:rFonts w:ascii="Consolas" w:hAnsi="Consolas" w:cs="Consolas"/>
@@ -17613,7 +17578,6 @@
               </w:rPr>
               <w:t>bought-cars</w:t>
             </w:r>
-            <w:proofErr w:type="spellEnd"/>
             <w:r>
               <w:rPr>
                 <w:rFonts w:ascii="Consolas" w:hAnsi="Consolas" w:cs="Consolas"/>
@@ -17664,7 +17628,6 @@
               </w:rPr>
               <w:t xml:space="preserve"> </w:t>
             </w:r>
-            <w:proofErr w:type="spellStart"/>
             <w:r>
               <w:rPr>
                 <w:rFonts w:ascii="Consolas" w:hAnsi="Consolas" w:cs="Consolas"/>
@@ -17675,7 +17638,6 @@
               </w:rPr>
               <w:t>spent-money</w:t>
             </w:r>
-            <w:proofErr w:type="spellEnd"/>
             <w:r>
               <w:rPr>
                 <w:rFonts w:ascii="Consolas" w:hAnsi="Consolas" w:cs="Consolas"/>
@@ -17749,7 +17711,6 @@
               </w:rPr>
               <w:t xml:space="preserve">  &lt;</w:t>
             </w:r>
-            <w:proofErr w:type="spellStart"/>
             <w:r>
               <w:rPr>
                 <w:rFonts w:ascii="Consolas" w:hAnsi="Consolas" w:cs="Consolas"/>
@@ -17760,7 +17721,6 @@
               </w:rPr>
               <w:t>customer</w:t>
             </w:r>
-            <w:proofErr w:type="spellEnd"/>
             <w:r>
               <w:rPr>
                 <w:rFonts w:ascii="Consolas" w:hAnsi="Consolas" w:cs="Consolas"/>
@@ -17771,7 +17731,6 @@
               </w:rPr>
               <w:t xml:space="preserve"> </w:t>
             </w:r>
-            <w:proofErr w:type="spellStart"/>
             <w:r>
               <w:rPr>
                 <w:rFonts w:ascii="Consolas" w:hAnsi="Consolas" w:cs="Consolas"/>
@@ -17782,7 +17741,6 @@
               </w:rPr>
               <w:t>full-name</w:t>
             </w:r>
-            <w:proofErr w:type="spellEnd"/>
             <w:r>
               <w:rPr>
                 <w:rFonts w:ascii="Consolas" w:hAnsi="Consolas" w:cs="Consolas"/>
@@ -17803,37 +17761,55 @@
               </w:rPr>
               <w:t>"</w:t>
             </w:r>
-            <w:proofErr w:type="spellStart"/>
-            <w:r>
-              <w:rPr>
-                <w:rFonts w:ascii="Consolas" w:hAnsi="Consolas" w:cs="Consolas"/>
-                <w:color w:val="0000FF"/>
-                <w:sz w:val="20"/>
-                <w:szCs w:val="20"/>
-              </w:rPr>
-              <w:t>Donneta</w:t>
-            </w:r>
-            <w:proofErr w:type="spellEnd"/>
-            <w:r>
-              <w:rPr>
-                <w:rFonts w:ascii="Consolas" w:hAnsi="Consolas" w:cs="Consolas"/>
-                <w:color w:val="0000FF"/>
-                <w:sz w:val="20"/>
-                <w:szCs w:val="20"/>
+            <w:r>
+              <w:rPr>
+                <w:rFonts w:ascii="Consolas" w:hAnsi="Consolas" w:cs="Consolas"/>
+                <w:color w:val="0000FF"/>
+                <w:sz w:val="20"/>
+                <w:szCs w:val="20"/>
+              </w:rPr>
+              <w:t>Donneta Soliz</w:t>
+            </w:r>
+            <w:r>
+              <w:rPr>
+                <w:rFonts w:ascii="Consolas" w:hAnsi="Consolas" w:cs="Consolas"/>
+                <w:color w:val="000000"/>
+                <w:sz w:val="20"/>
+                <w:szCs w:val="20"/>
+                <w:lang w:val="bg-BG"/>
+              </w:rPr>
+              <w:t>"</w:t>
+            </w:r>
+            <w:r>
+              <w:rPr>
+                <w:rFonts w:ascii="Consolas" w:hAnsi="Consolas" w:cs="Consolas"/>
+                <w:color w:val="0000FF"/>
+                <w:sz w:val="20"/>
+                <w:szCs w:val="20"/>
+                <w:lang w:val="bg-BG"/>
               </w:rPr>
               <w:t xml:space="preserve"> </w:t>
             </w:r>
-            <w:proofErr w:type="spellStart"/>
-            <w:r>
-              <w:rPr>
-                <w:rFonts w:ascii="Consolas" w:hAnsi="Consolas" w:cs="Consolas"/>
-                <w:color w:val="0000FF"/>
-                <w:sz w:val="20"/>
-                <w:szCs w:val="20"/>
-              </w:rPr>
-              <w:t>Soliz</w:t>
-            </w:r>
-            <w:proofErr w:type="spellEnd"/>
+            <w:r>
+              <w:rPr>
+                <w:rFonts w:ascii="Consolas" w:hAnsi="Consolas" w:cs="Consolas"/>
+                <w:color w:val="FF0000"/>
+                <w:sz w:val="20"/>
+                <w:szCs w:val="20"/>
+                <w:lang w:val="bg-BG"/>
+              </w:rPr>
+              <w:t>bought-cars</w:t>
+            </w:r>
+            <w:r>
+              <w:rPr>
+                <w:rFonts w:ascii="Consolas" w:hAnsi="Consolas" w:cs="Consolas"/>
+                <w:color w:val="0000FF"/>
+                <w:sz w:val="20"/>
+                <w:szCs w:val="20"/>
+                <w:lang w:val="bg-BG"/>
+              </w:rPr>
+              <w:t>=</w:t>
+            </w:r>
             <w:r>
               <w:rPr>
                 <w:rFonts w:ascii="Consolas" w:hAnsi="Consolas" w:cs="Consolas"/>
@@ -17852,9 +17828,28 @@
                 <w:szCs w:val="20"/>
                 <w:lang w:val="bg-BG"/>
               </w:rPr>
+              <w:t>1</w:t>
+            </w:r>
+            <w:r>
+              <w:rPr>
+                <w:rFonts w:ascii="Consolas" w:hAnsi="Consolas" w:cs="Consolas"/>
+                <w:color w:val="000000"/>
+                <w:sz w:val="20"/>
+                <w:szCs w:val="20"/>
+                <w:lang w:val="bg-BG"/>
+              </w:rPr>
+              <w:t>"</w:t>
+            </w:r>
+            <w:r>
+              <w:rPr>
+                <w:rFonts w:ascii="Consolas" w:hAnsi="Consolas" w:cs="Consolas"/>
+                <w:color w:val="0000FF"/>
+                <w:sz w:val="20"/>
+                <w:szCs w:val="20"/>
+                <w:lang w:val="bg-BG"/>
+              </w:rPr>
               <w:t xml:space="preserve"> </w:t>
             </w:r>
-            <w:proofErr w:type="spellStart"/>
             <w:r>
               <w:rPr>
                 <w:rFonts w:ascii="Consolas" w:hAnsi="Consolas" w:cs="Consolas"/>
@@ -17863,71 +17858,8 @@
                 <w:szCs w:val="20"/>
                 <w:lang w:val="bg-BG"/>
               </w:rPr>
-              <w:t>bought-cars</w:t>
-            </w:r>
-            <w:proofErr w:type="spellEnd"/>
-            <w:r>
-              <w:rPr>
-                <w:rFonts w:ascii="Consolas" w:hAnsi="Consolas" w:cs="Consolas"/>
-                <w:color w:val="0000FF"/>
-                <w:sz w:val="20"/>
-                <w:szCs w:val="20"/>
-                <w:lang w:val="bg-BG"/>
-              </w:rPr>
-              <w:t>=</w:t>
-            </w:r>
-            <w:r>
-              <w:rPr>
-                <w:rFonts w:ascii="Consolas" w:hAnsi="Consolas" w:cs="Consolas"/>
-                <w:color w:val="000000"/>
-                <w:sz w:val="20"/>
-                <w:szCs w:val="20"/>
-                <w:lang w:val="bg-BG"/>
-              </w:rPr>
-              <w:t>"</w:t>
-            </w:r>
-            <w:r>
-              <w:rPr>
-                <w:rFonts w:ascii="Consolas" w:hAnsi="Consolas" w:cs="Consolas"/>
-                <w:color w:val="0000FF"/>
-                <w:sz w:val="20"/>
-                <w:szCs w:val="20"/>
-                <w:lang w:val="bg-BG"/>
-              </w:rPr>
-              <w:t>1</w:t>
-            </w:r>
-            <w:r>
-              <w:rPr>
-                <w:rFonts w:ascii="Consolas" w:hAnsi="Consolas" w:cs="Consolas"/>
-                <w:color w:val="000000"/>
-                <w:sz w:val="20"/>
-                <w:szCs w:val="20"/>
-                <w:lang w:val="bg-BG"/>
-              </w:rPr>
-              <w:t>"</w:t>
-            </w:r>
-            <w:r>
-              <w:rPr>
-                <w:rFonts w:ascii="Consolas" w:hAnsi="Consolas" w:cs="Consolas"/>
-                <w:color w:val="0000FF"/>
-                <w:sz w:val="20"/>
-                <w:szCs w:val="20"/>
-                <w:lang w:val="bg-BG"/>
-              </w:rPr>
-              <w:t xml:space="preserve"> </w:t>
-            </w:r>
-            <w:proofErr w:type="spellStart"/>
-            <w:r>
-              <w:rPr>
-                <w:rFonts w:ascii="Consolas" w:hAnsi="Consolas" w:cs="Consolas"/>
-                <w:color w:val="FF0000"/>
-                <w:sz w:val="20"/>
-                <w:szCs w:val="20"/>
-                <w:lang w:val="bg-BG"/>
-              </w:rPr>
               <w:t>spent-money</w:t>
             </w:r>
-            <w:proofErr w:type="spellEnd"/>
             <w:r>
               <w:rPr>
                 <w:rFonts w:ascii="Consolas" w:hAnsi="Consolas" w:cs="Consolas"/>
@@ -18073,7 +18005,7 @@
     </w:tbl>
     <w:p>
       <w:pPr>
-        <w:pStyle w:val="Heading3"/>
+        <w:pStyle w:val="3"/>
       </w:pPr>
       <w:r>
         <w:t>Sales with Applied Discount</w:t>
@@ -18336,7 +18268,7 @@
     </w:p>
     <w:tbl>
       <w:tblPr>
-        <w:tblStyle w:val="TableGrid"/>
+        <w:tblStyle w:val="af"/>
         <w:tblW w:w="0" w:type="auto"/>
         <w:jc w:val="center"/>
         <w:tblLook w:val="04A0" w:firstRow="1" w:lastRow="0" w:firstColumn="1" w:lastColumn="0" w:noHBand="0" w:noVBand="1"/>
@@ -19351,7 +19283,7 @@
     <w:p>
       <w:pPr>
         <w:rPr>
-          <w:rStyle w:val="Hyperlink"/>
+          <w:rStyle w:val="a9"/>
         </w:rPr>
       </w:pPr>
     </w:p>
@@ -19396,7 +19328,7 @@
 <w:ftr xmlns:wpc="http://schemas.microsoft.com/office/word/2010/wordprocessingCanvas" xmlns:cx="http://schemas.microsoft.com/office/drawing/2014/chartex" xmlns:cx1="http://schemas.microsoft.com/office/drawing/2015/9/8/chartex" xmlns:mc="http://schemas.openxmlformats.org/markup-compatibility/2006" xmlns:o="urn:schemas-microsoft-com:office:office" xmlns:r="http://schemas.openxmlformats.org/officeDocument/2006/relationships" xmlns:m="http://schemas.openxmlformats.org/officeDocument/2006/math" xmlns:v="urn:schemas-microsoft-com:vml" xmlns:wp14="http://schemas.microsoft.com/office/word/2010/wordprocessingDrawing" xmlns:wp="http://schemas.openxmlformats.org/drawingml/2006/wordprocessingDrawing" xmlns:w10="urn:schemas-microsoft-com:office:word" xmlns:w="http://schemas.openxmlformats.org/wordprocessingml/2006/main" xmlns:w14="http://schemas.microsoft.com/office/word/2010/wordml" xmlns:w15="http://schemas.microsoft.com/office/word/2012/wordml" xmlns:w16se="http://schemas.microsoft.com/office/word/2015/wordml/symex" xmlns:wpg="http://schemas.microsoft.com/office/word/2010/wordprocessingGroup" xmlns:wpi="http://schemas.microsoft.com/office/word/2010/wordprocessingInk" xmlns:wne="http://schemas.microsoft.com/office/word/2006/wordml" xmlns:wps="http://schemas.microsoft.com/office/word/2010/wordprocessingShape" mc:Ignorable="w14 w15 w16se wp14">
   <w:p>
     <w:pPr>
-      <w:pStyle w:val="Footer"/>
+      <w:pStyle w:val="a5"/>
     </w:pPr>
     <w:r>
       <w:rPr>
@@ -19623,28 +19555,12 @@
                               <w:sz w:val="17"/>
                               <w:szCs w:val="17"/>
                             </w:rPr>
-                            <w:t xml:space="preserve">© </w:t>
-                          </w:r>
-                          <w:proofErr w:type="spellStart"/>
-                          <w:r>
-                            <w:rPr>
-                              <w:sz w:val="17"/>
-                              <w:szCs w:val="17"/>
-                            </w:rPr>
-                            <w:t>SoftUni</w:t>
-                          </w:r>
-                          <w:proofErr w:type="spellEnd"/>
-                          <w:r>
-                            <w:rPr>
-                              <w:sz w:val="17"/>
-                              <w:szCs w:val="17"/>
-                            </w:rPr>
-                            <w:t xml:space="preserve"> – </w:t>
+                            <w:t xml:space="preserve">© SoftUni – </w:t>
                           </w:r>
                           <w:hyperlink r:id="rId3" w:history="1">
                             <w:r>
                               <w:rPr>
-                                <w:rStyle w:val="Hyperlink"/>
+                                <w:rStyle w:val="a9"/>
                                 <w:color w:val="0882DE"/>
                                 <w:sz w:val="17"/>
                                 <w:szCs w:val="17"/>
@@ -19653,7 +19569,7 @@
                             </w:r>
                             <w:r>
                               <w:rPr>
-                                <w:rStyle w:val="Hyperlink"/>
+                                <w:rStyle w:val="a9"/>
                                 <w:color w:val="0882DE"/>
                                 <w:sz w:val="17"/>
                                 <w:szCs w:val="17"/>
@@ -19662,7 +19578,7 @@
                             </w:r>
                             <w:r>
                               <w:rPr>
-                                <w:rStyle w:val="Hyperlink"/>
+                                <w:rStyle w:val="a9"/>
                                 <w:color w:val="0882DE"/>
                                 <w:sz w:val="17"/>
                                 <w:szCs w:val="17"/>
@@ -19675,23 +19591,7 @@
                               <w:sz w:val="17"/>
                               <w:szCs w:val="17"/>
                             </w:rPr>
-                            <w:t xml:space="preserve">. Copyrighted document. Unauthorized copy, reproduction or use </w:t>
-                          </w:r>
-                          <w:proofErr w:type="gramStart"/>
-                          <w:r>
-                            <w:rPr>
-                              <w:sz w:val="17"/>
-                              <w:szCs w:val="17"/>
-                            </w:rPr>
-                            <w:t>is not permitted</w:t>
-                          </w:r>
-                          <w:proofErr w:type="gramEnd"/>
-                          <w:r>
-                            <w:rPr>
-                              <w:sz w:val="17"/>
-                              <w:szCs w:val="17"/>
-                            </w:rPr>
-                            <w:t>.</w:t>
+                            <w:t>. Copyrighted document. Unauthorized copy, reproduction or use is not permitted.</w:t>
                           </w:r>
                         </w:p>
                         <w:bookmarkEnd w:id="156"/>
@@ -19927,7 +19827,7 @@
                                               <a14:useLocalDpi xmlns:a14="http://schemas.microsoft.com/office/drawing/2010/main" val="0"/>
                                             </a:ext>
                                             <a:ext uri="{837473B0-CC2E-450A-ABE3-18F120FF3D39}">
-                                              <a1611:picAttrSrcUrl xmlns:a1611="http://schemas.microsoft.com/office/drawing/2016/11/main" xmlns:w16="http://schemas.microsoft.com/office/word/2018/wordml" xmlns:w16cid="http://schemas.microsoft.com/office/word/2016/wordml/cid" xmlns:w16cex="http://schemas.microsoft.com/office/word/2018/wordml/cex" xmlns:w="http://schemas.openxmlformats.org/wordprocessingml/2006/main" xmlns:w10="urn:schemas-microsoft-com:office:word" xmlns:v="urn:schemas-microsoft-com:vml" xmlns:o="urn:schemas-microsoft-com:office:office" xmlns:am3d="http://schemas.microsoft.com/office/drawing/2017/model3d" xmlns:aink="http://schemas.microsoft.com/office/drawing/2016/ink" xmlns:cx8="http://schemas.microsoft.com/office/drawing/2016/5/14/chartex" xmlns:cx7="http://schemas.microsoft.com/office/drawing/2016/5/13/chartex" xmlns:cx6="http://schemas.microsoft.com/office/drawing/2016/5/12/chartex" xmlns:cx5="http://schemas.microsoft.com/office/drawing/2016/5/11/chartex" xmlns:cx4="http://schemas.microsoft.com/office/drawing/2016/5/10/chartex" xmlns:cx3="http://schemas.microsoft.com/office/drawing/2016/5/9/chartex" xmlns:cx2="http://schemas.microsoft.com/office/drawing/2015/10/21/chartex" xmlns="" r:id="rId11"/>
+                                              <a1611:picAttrSrcUrl xmlns="" xmlns:cx2="http://schemas.microsoft.com/office/drawing/2015/10/21/chartex" xmlns:cx3="http://schemas.microsoft.com/office/drawing/2016/5/9/chartex" xmlns:cx4="http://schemas.microsoft.com/office/drawing/2016/5/10/chartex" xmlns:cx5="http://schemas.microsoft.com/office/drawing/2016/5/11/chartex" xmlns:cx6="http://schemas.microsoft.com/office/drawing/2016/5/12/chartex" xmlns:cx7="http://schemas.microsoft.com/office/drawing/2016/5/13/chartex" xmlns:cx8="http://schemas.microsoft.com/office/drawing/2016/5/14/chartex" xmlns:aink="http://schemas.microsoft.com/office/drawing/2016/ink" xmlns:am3d="http://schemas.microsoft.com/office/drawing/2017/model3d" xmlns:o="urn:schemas-microsoft-com:office:office" xmlns:v="urn:schemas-microsoft-com:vml" xmlns:w10="urn:schemas-microsoft-com:office:word" xmlns:w="http://schemas.openxmlformats.org/wordprocessingml/2006/main" xmlns:w16cex="http://schemas.microsoft.com/office/word/2018/wordml/cex" xmlns:w16cid="http://schemas.microsoft.com/office/word/2016/wordml/cid" xmlns:w16="http://schemas.microsoft.com/office/word/2018/wordml" xmlns:a1611="http://schemas.microsoft.com/office/drawing/2016/11/main" r:id="rId11"/>
                                             </a:ext>
                                           </a:extLst>
                                         </a:blip>
@@ -20341,7 +20241,7 @@
                           <wp:extent cx="180000" cy="180000"/>
                           <wp:effectExtent l="0" t="0" r="0" b="0"/>
                           <wp:docPr id="3" name="Picture 3">
-                            <a:hlinkClick xmlns:a="http://schemas.openxmlformats.org/drawingml/2006/main" r:id="rId1"/>
+                            <a:hlinkClick xmlns:a="http://schemas.openxmlformats.org/drawingml/2006/main" r:id="rId21"/>
                           </wp:docPr>
                           <wp:cNvGraphicFramePr>
                             <a:graphicFrameLocks xmlns:a="http://schemas.openxmlformats.org/drawingml/2006/main" noChangeAspect="1"/>
@@ -20351,14 +20251,14 @@
                               <pic:pic xmlns:pic="http://schemas.openxmlformats.org/drawingml/2006/picture">
                                 <pic:nvPicPr>
                                   <pic:cNvPr id="3" name="Picture 3">
-                                    <a:hlinkClick r:id="rId1"/>
+                                    <a:hlinkClick r:id="rId21"/>
                                   </pic:cNvPr>
                                   <pic:cNvPicPr>
                                     <a:picLocks noChangeAspect="1" noChangeArrowheads="1"/>
                                   </pic:cNvPicPr>
                                 </pic:nvPicPr>
                                 <pic:blipFill>
-                                  <a:blip r:embed="rId4">
+                                  <a:blip r:embed="rId22">
                                     <a:extLst>
                                       <a:ext uri="{28A0092B-C50C-407E-A947-70E740481C1C}">
                                         <a14:useLocalDpi xmlns:a14="http://schemas.microsoft.com/office/drawing/2010/main" val="0"/>
@@ -20408,7 +20308,7 @@
                           <wp:extent cx="180000" cy="180000"/>
                           <wp:effectExtent l="0" t="0" r="0" b="0"/>
                           <wp:docPr id="9" name="Picture 9">
-                            <a:hlinkClick xmlns:a="http://schemas.openxmlformats.org/drawingml/2006/main" r:id="rId5"/>
+                            <a:hlinkClick xmlns:a="http://schemas.openxmlformats.org/drawingml/2006/main" r:id="rId23"/>
                           </wp:docPr>
                           <wp:cNvGraphicFramePr>
                             <a:graphicFrameLocks xmlns:a="http://schemas.openxmlformats.org/drawingml/2006/main" noChangeAspect="1"/>
@@ -20418,14 +20318,14 @@
                               <pic:pic xmlns:pic="http://schemas.openxmlformats.org/drawingml/2006/picture">
                                 <pic:nvPicPr>
                                   <pic:cNvPr id="2" name="Picture 2">
-                                    <a:hlinkClick r:id="rId5"/>
+                                    <a:hlinkClick r:id="rId23"/>
                                   </pic:cNvPr>
                                   <pic:cNvPicPr>
                                     <a:picLocks noChangeAspect="1" noChangeArrowheads="1"/>
                                   </pic:cNvPicPr>
                                 </pic:nvPicPr>
                                 <pic:blipFill>
-                                  <a:blip r:embed="rId6">
+                                  <a:blip r:embed="rId24">
                                     <a:extLst>
                                       <a:ext uri="{28A0092B-C50C-407E-A947-70E740481C1C}">
                                         <a14:useLocalDpi xmlns:a14="http://schemas.microsoft.com/office/drawing/2010/main" val="0"/>
@@ -20475,7 +20375,7 @@
                           <wp:extent cx="180000" cy="180000"/>
                           <wp:effectExtent l="0" t="0" r="0" b="0"/>
                           <wp:docPr id="5" name="Picture 5" title="Software University @ Facebook">
-                            <a:hlinkClick xmlns:a="http://schemas.openxmlformats.org/drawingml/2006/main" r:id="rId7"/>
+                            <a:hlinkClick xmlns:a="http://schemas.openxmlformats.org/drawingml/2006/main" r:id="rId25"/>
                           </wp:docPr>
                           <wp:cNvGraphicFramePr>
                             <a:graphicFrameLocks xmlns:a="http://schemas.openxmlformats.org/drawingml/2006/main" noChangeAspect="1"/>
@@ -20485,12 +20385,12 @@
                               <pic:pic xmlns:pic="http://schemas.openxmlformats.org/drawingml/2006/picture">
                                 <pic:nvPicPr>
                                   <pic:cNvPr id="5" name="Picture 5" title="Software University @ Facebook">
-                                    <a:hlinkClick r:id="rId7"/>
+                                    <a:hlinkClick r:id="rId25"/>
                                   </pic:cNvPr>
                                   <pic:cNvPicPr/>
                                 </pic:nvPicPr>
                                 <pic:blipFill>
-                                  <a:blip r:embed="rId8"/>
+                                  <a:blip r:embed="rId26"/>
                                   <a:stretch>
                                     <a:fillRect/>
                                   </a:stretch>
@@ -20529,7 +20429,7 @@
                           <wp:extent cx="180000" cy="180000"/>
                           <wp:effectExtent l="0" t="0" r="0" b="0"/>
                           <wp:docPr id="20" name="Picture 20">
-                            <a:hlinkClick xmlns:a="http://schemas.openxmlformats.org/drawingml/2006/main" r:id="rId9"/>
+                            <a:hlinkClick xmlns:a="http://schemas.openxmlformats.org/drawingml/2006/main" r:id="rId27"/>
                           </wp:docPr>
                           <wp:cNvGraphicFramePr>
                             <a:graphicFrameLocks xmlns:a="http://schemas.openxmlformats.org/drawingml/2006/main" noChangeAspect="1"/>
@@ -20539,14 +20439,14 @@
                               <pic:pic xmlns:pic="http://schemas.openxmlformats.org/drawingml/2006/picture">
                                 <pic:nvPicPr>
                                   <pic:cNvPr id="20" name="Picture 20">
-                                    <a:hlinkClick r:id="rId9"/>
+                                    <a:hlinkClick r:id="rId27"/>
                                   </pic:cNvPr>
                                   <pic:cNvPicPr>
                                     <a:picLocks noChangeAspect="1" noChangeArrowheads="1"/>
                                   </pic:cNvPicPr>
                                 </pic:nvPicPr>
                                 <pic:blipFill>
-                                  <a:blip r:embed="rId10">
+                                  <a:blip r:embed="rId28">
                                     <a:extLst>
                                       <a:ext uri="{28A0092B-C50C-407E-A947-70E740481C1C}">
                                         <a14:useLocalDpi xmlns:a14="http://schemas.microsoft.com/office/drawing/2010/main" val="0"/>
@@ -20599,7 +20499,7 @@
                           <wp:extent cx="180000" cy="180000"/>
                           <wp:effectExtent l="0" t="0" r="0" b="0"/>
                           <wp:docPr id="7" name="Picture 7" title="Software University @ Twitter">
-                            <a:hlinkClick xmlns:a="http://schemas.openxmlformats.org/drawingml/2006/main" r:id="rId12"/>
+                            <a:hlinkClick xmlns:a="http://schemas.openxmlformats.org/drawingml/2006/main" r:id="rId29"/>
                           </wp:docPr>
                           <wp:cNvGraphicFramePr>
                             <a:graphicFrameLocks xmlns:a="http://schemas.openxmlformats.org/drawingml/2006/main" noChangeAspect="1"/>
@@ -20609,12 +20509,12 @@
                               <pic:pic xmlns:pic="http://schemas.openxmlformats.org/drawingml/2006/picture">
                                 <pic:nvPicPr>
                                   <pic:cNvPr id="7" name="Picture 7" title="Software University @ Twitter">
-                                    <a:hlinkClick r:id="rId12"/>
+                                    <a:hlinkClick r:id="rId29"/>
                                   </pic:cNvPr>
                                   <pic:cNvPicPr/>
                                 </pic:nvPicPr>
                                 <pic:blipFill>
-                                  <a:blip r:embed="rId13"/>
+                                  <a:blip r:embed="rId30"/>
                                   <a:stretch>
                                     <a:fillRect/>
                                   </a:stretch>
@@ -20653,7 +20553,7 @@
                           <wp:extent cx="180000" cy="180000"/>
                           <wp:effectExtent l="0" t="0" r="0" b="0"/>
                           <wp:docPr id="17" name="Picture 17" title="Software University @ YouTube">
-                            <a:hlinkClick xmlns:a="http://schemas.openxmlformats.org/drawingml/2006/main" r:id="rId14"/>
+                            <a:hlinkClick xmlns:a="http://schemas.openxmlformats.org/drawingml/2006/main" r:id="rId31"/>
                           </wp:docPr>
                           <wp:cNvGraphicFramePr>
                             <a:graphicFrameLocks xmlns:a="http://schemas.openxmlformats.org/drawingml/2006/main" noChangeAspect="1"/>
@@ -20663,12 +20563,12 @@
                               <pic:pic xmlns:pic="http://schemas.openxmlformats.org/drawingml/2006/picture">
                                 <pic:nvPicPr>
                                   <pic:cNvPr id="17" name="Picture 17" title="Software University @ YouTube">
-                                    <a:hlinkClick r:id="rId14"/>
+                                    <a:hlinkClick r:id="rId31"/>
                                   </pic:cNvPr>
                                   <pic:cNvPicPr/>
                                 </pic:nvPicPr>
                                 <pic:blipFill>
-                                  <a:blip r:embed="rId15"/>
+                                  <a:blip r:embed="rId32"/>
                                   <a:stretch>
                                     <a:fillRect/>
                                   </a:stretch>
@@ -20707,7 +20607,7 @@
                           <wp:extent cx="180000" cy="180000"/>
                           <wp:effectExtent l="0" t="0" r="0" b="0"/>
                           <wp:docPr id="10" name="Picture 10">
-                            <a:hlinkClick xmlns:a="http://schemas.openxmlformats.org/drawingml/2006/main" r:id="rId16"/>
+                            <a:hlinkClick xmlns:a="http://schemas.openxmlformats.org/drawingml/2006/main" r:id="rId33"/>
                           </wp:docPr>
                           <wp:cNvGraphicFramePr>
                             <a:graphicFrameLocks xmlns:a="http://schemas.openxmlformats.org/drawingml/2006/main" noChangeAspect="1"/>
@@ -20717,14 +20617,14 @@
                               <pic:pic xmlns:pic="http://schemas.openxmlformats.org/drawingml/2006/picture">
                                 <pic:nvPicPr>
                                   <pic:cNvPr id="21" name="Picture 21">
-                                    <a:hlinkClick r:id="rId16"/>
+                                    <a:hlinkClick r:id="rId33"/>
                                   </pic:cNvPr>
                                   <pic:cNvPicPr>
                                     <a:picLocks noChangeAspect="1" noChangeArrowheads="1"/>
                                   </pic:cNvPicPr>
                                 </pic:nvPicPr>
                                 <pic:blipFill rotWithShape="1">
-                                  <a:blip r:embed="rId17">
+                                  <a:blip r:embed="rId34">
                                     <a:extLst>
                                       <a:ext uri="{28A0092B-C50C-407E-A947-70E740481C1C}">
                                         <a14:useLocalDpi xmlns:a14="http://schemas.microsoft.com/office/drawing/2010/main" val="0"/>
@@ -20777,7 +20677,7 @@
                           <wp:extent cx="180000" cy="180000"/>
                           <wp:effectExtent l="0" t="0" r="0" b="0"/>
                           <wp:docPr id="22" name="Picture 22">
-                            <a:hlinkClick xmlns:a="http://schemas.openxmlformats.org/drawingml/2006/main" r:id="rId18"/>
+                            <a:hlinkClick xmlns:a="http://schemas.openxmlformats.org/drawingml/2006/main" r:id="rId35"/>
                           </wp:docPr>
                           <wp:cNvGraphicFramePr>
                             <a:graphicFrameLocks xmlns:a="http://schemas.openxmlformats.org/drawingml/2006/main" noChangeAspect="1"/>
@@ -20787,14 +20687,14 @@
                               <pic:pic xmlns:pic="http://schemas.openxmlformats.org/drawingml/2006/picture">
                                 <pic:nvPicPr>
                                   <pic:cNvPr id="22" name="Picture 22">
-                                    <a:hlinkClick r:id="rId18"/>
+                                    <a:hlinkClick r:id="rId35"/>
                                   </pic:cNvPr>
                                   <pic:cNvPicPr>
                                     <a:picLocks noChangeAspect="1" noChangeArrowheads="1"/>
                                   </pic:cNvPicPr>
                                 </pic:nvPicPr>
                                 <pic:blipFill>
-                                  <a:blip r:embed="rId19">
+                                  <a:blip r:embed="rId36">
                                     <a:extLst>
                                       <a:ext uri="{28A0092B-C50C-407E-A947-70E740481C1C}">
                                         <a14:useLocalDpi xmlns:a14="http://schemas.microsoft.com/office/drawing/2010/main" val="0"/>
@@ -21062,7 +20962,7 @@
                               <w:sz w:val="18"/>
                               <w:szCs w:val="18"/>
                             </w:rPr>
-                            <w:t>8</w:t>
+                            <w:t>2</w:t>
                           </w:r>
                           <w:r>
                             <w:rPr>
@@ -21105,7 +21005,7 @@
                               <w:sz w:val="18"/>
                               <w:szCs w:val="18"/>
                             </w:rPr>
-                            <w:t>8</w:t>
+                            <w:t>2</w:t>
                           </w:r>
                           <w:r>
                             <w:rPr>
@@ -21134,7 +21034,11 @@
         </mc:Choice>
         <mc:Fallback>
           <w:pict>
-            <v:shape w14:anchorId="5AEFB0DC" id="Text Box 21" o:spid="_x0000_s1028" type="#_x0000_t202" style="position:absolute;margin-left:444.65pt;margin-top:26.95pt;width:70.9pt;height:15.9pt;z-index:251662336;visibility:visible;mso-wrap-style:square;mso-width-percent:0;mso-height-percent:0;mso-wrap-distance-left:0;mso-wrap-distance-top:0;mso-wrap-distance-right:0;mso-wrap-distance-bottom:0;mso-position-horizontal:absolute;mso-position-horizontal-relative:text;mso-position-vertical:absolute;mso-position-vertical-relative:text;mso-width-percent:0;mso-height-percent:0;mso-width-relative:page;mso-height-relative:page;v-text-anchor:middle" o:gfxdata="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" filled="f" stroked="f" strokeweight=".5pt">
+            <v:shapetype w14:anchorId="5AEFB0DC" id="_x0000_t202" coordsize="21600,21600" o:spt="202" path="m,l,21600r21600,l21600,xe">
+              <v:stroke joinstyle="miter"/>
+              <v:path gradientshapeok="t" o:connecttype="rect"/>
+            </v:shapetype>
+            <v:shape id="Text Box 21" o:spid="_x0000_s1028" type="#_x0000_t202" style="position:absolute;margin-left:444.65pt;margin-top:26.95pt;width:70.9pt;height:15.9pt;z-index:251662336;visibility:visible;mso-wrap-style:square;mso-width-percent:0;mso-height-percent:0;mso-wrap-distance-left:0;mso-wrap-distance-top:0;mso-wrap-distance-right:0;mso-wrap-distance-bottom:0;mso-position-horizontal:absolute;mso-position-horizontal-relative:text;mso-position-vertical:absolute;mso-position-vertical-relative:text;mso-width-percent:0;mso-height-percent:0;mso-width-relative:page;mso-height-relative:page;v-text-anchor:middle" o:gfxdata="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" filled="f" stroked="f" strokeweight=".5pt">
               <v:textbox inset="0,0,0,0">
                 <w:txbxContent>
                   <w:p>
@@ -21180,7 +21084,7 @@
                         <w:sz w:val="18"/>
                         <w:szCs w:val="18"/>
                       </w:rPr>
-                      <w:t>8</w:t>
+                      <w:t>2</w:t>
                     </w:r>
                     <w:r>
                       <w:rPr>
@@ -21223,7 +21127,7 @@
                         <w:sz w:val="18"/>
                         <w:szCs w:val="18"/>
                       </w:rPr>
-                      <w:t>8</w:t>
+                      <w:t>2</w:t>
                     </w:r>
                     <w:r>
                       <w:rPr>
@@ -21243,12 +21147,12 @@
   </w:p>
   <w:p>
     <w:pPr>
-      <w:pStyle w:val="Footer"/>
+      <w:pStyle w:val="a5"/>
     </w:pPr>
   </w:p>
   <w:p>
     <w:pPr>
-      <w:pStyle w:val="Footer"/>
+      <w:pStyle w:val="a5"/>
     </w:pPr>
   </w:p>
 </w:ftr>
@@ -21283,7 +21187,7 @@
 <w:hdr xmlns:wpc="http://schemas.microsoft.com/office/word/2010/wordprocessingCanvas" xmlns:cx="http://schemas.microsoft.com/office/drawing/2014/chartex" xmlns:cx1="http://schemas.microsoft.com/office/drawing/2015/9/8/chartex" xmlns:mc="http://schemas.openxmlformats.org/markup-compatibility/2006" xmlns:o="urn:schemas-microsoft-com:office:office" xmlns:r="http://schemas.openxmlformats.org/officeDocument/2006/relationships" xmlns:m="http://schemas.openxmlformats.org/officeDocument/2006/math" xmlns:v="urn:schemas-microsoft-com:vml" xmlns:wp14="http://schemas.microsoft.com/office/word/2010/wordprocessingDrawing" xmlns:wp="http://schemas.openxmlformats.org/drawingml/2006/wordprocessingDrawing" xmlns:w10="urn:schemas-microsoft-com:office:word" xmlns:w="http://schemas.openxmlformats.org/wordprocessingml/2006/main" xmlns:w14="http://schemas.microsoft.com/office/word/2010/wordml" xmlns:w15="http://schemas.microsoft.com/office/word/2012/wordml" xmlns:w16se="http://schemas.microsoft.com/office/word/2015/wordml/symex" xmlns:wpg="http://schemas.microsoft.com/office/word/2010/wordprocessingGroup" xmlns:wpi="http://schemas.microsoft.com/office/word/2010/wordprocessingInk" xmlns:wne="http://schemas.microsoft.com/office/word/2006/wordml" xmlns:wps="http://schemas.microsoft.com/office/word/2010/wordprocessingShape" mc:Ignorable="w14 w15 w16se wp14">
   <w:p>
     <w:pPr>
-      <w:pStyle w:val="Header"/>
+      <w:pStyle w:val="a3"/>
       <w:ind w:hanging="1134"/>
     </w:pPr>
   </w:p>
@@ -22179,7 +22083,7 @@
     <w:lvl w:ilvl="0" w:tplc="D2B62EAC">
       <w:start w:val="1"/>
       <w:numFmt w:val="decimal"/>
-      <w:pStyle w:val="Heading2"/>
+      <w:pStyle w:val="2"/>
       <w:suff w:val="space"/>
       <w:lvlText w:val="%1."/>
       <w:lvlJc w:val="left"/>
@@ -22312,7 +22216,7 @@
     <w:lvl w:ilvl="0" w:tplc="AFF0F71C">
       <w:start w:val="1"/>
       <w:numFmt w:val="decimal"/>
-      <w:pStyle w:val="Heading3"/>
+      <w:pStyle w:val="3"/>
       <w:suff w:val="space"/>
       <w:lvlText w:val="Query %1."/>
       <w:lvlJc w:val="left"/>
@@ -25206,16 +25110,16 @@
     <w:lsdException w:name="List Table 6 Colorful Accent 6" w:uiPriority="51"/>
     <w:lsdException w:name="List Table 7 Colorful Accent 6" w:uiPriority="52"/>
   </w:latentStyles>
-  <w:style w:type="paragraph" w:default="1" w:styleId="Normal">
+  <w:style w:type="paragraph" w:default="1" w:styleId="a">
     <w:name w:val="Normal"/>
     <w:qFormat/>
     <w:rsid w:val="00372EDC"/>
   </w:style>
-  <w:style w:type="paragraph" w:styleId="Heading1">
+  <w:style w:type="paragraph" w:styleId="1">
     <w:name w:val="heading 1"/>
-    <w:basedOn w:val="Normal"/>
-    <w:next w:val="Normal"/>
-    <w:link w:val="Heading1Char"/>
+    <w:basedOn w:val="a"/>
+    <w:next w:val="a"/>
+    <w:link w:val="10"/>
     <w:uiPriority w:val="9"/>
     <w:qFormat/>
     <w:rsid w:val="00941FFF"/>
@@ -25233,11 +25137,11 @@
       <w:szCs w:val="32"/>
     </w:rPr>
   </w:style>
-  <w:style w:type="paragraph" w:styleId="Heading2">
+  <w:style w:type="paragraph" w:styleId="2">
     <w:name w:val="heading 2"/>
-    <w:basedOn w:val="Heading1"/>
-    <w:next w:val="Normal"/>
-    <w:link w:val="Heading2Char"/>
+    <w:basedOn w:val="1"/>
+    <w:next w:val="a"/>
+    <w:link w:val="20"/>
     <w:uiPriority w:val="9"/>
     <w:qFormat/>
     <w:rsid w:val="00D24C2E"/>
@@ -25249,11 +25153,11 @@
       <w:outlineLvl w:val="1"/>
     </w:pPr>
   </w:style>
-  <w:style w:type="paragraph" w:styleId="Heading3">
+  <w:style w:type="paragraph" w:styleId="3">
     <w:name w:val="heading 3"/>
-    <w:basedOn w:val="Heading2"/>
-    <w:next w:val="Normal"/>
-    <w:link w:val="Heading3Char"/>
+    <w:basedOn w:val="2"/>
+    <w:next w:val="a"/>
+    <w:link w:val="30"/>
     <w:uiPriority w:val="9"/>
     <w:unhideWhenUsed/>
     <w:qFormat/>
@@ -25269,11 +25173,11 @@
       <w:color w:val="984806" w:themeColor="accent6" w:themeShade="80"/>
     </w:rPr>
   </w:style>
-  <w:style w:type="paragraph" w:styleId="Heading4">
+  <w:style w:type="paragraph" w:styleId="4">
     <w:name w:val="heading 4"/>
-    <w:basedOn w:val="Normal"/>
-    <w:next w:val="Normal"/>
-    <w:link w:val="Heading4Char"/>
+    <w:basedOn w:val="a"/>
+    <w:next w:val="a"/>
+    <w:link w:val="40"/>
     <w:uiPriority w:val="9"/>
     <w:unhideWhenUsed/>
     <w:qFormat/>
@@ -25292,11 +25196,11 @@
       <w:sz w:val="28"/>
     </w:rPr>
   </w:style>
-  <w:style w:type="paragraph" w:styleId="Heading5">
+  <w:style w:type="paragraph" w:styleId="5">
     <w:name w:val="heading 5"/>
-    <w:basedOn w:val="Normal"/>
-    <w:next w:val="Normal"/>
-    <w:link w:val="Heading5Char"/>
+    <w:basedOn w:val="a"/>
+    <w:next w:val="a"/>
+    <w:link w:val="50"/>
     <w:uiPriority w:val="9"/>
     <w:unhideWhenUsed/>
     <w:qFormat/>
@@ -25313,13 +25217,13 @@
       <w:color w:val="B2500E"/>
     </w:rPr>
   </w:style>
-  <w:style w:type="character" w:default="1" w:styleId="DefaultParagraphFont">
+  <w:style w:type="character" w:default="1" w:styleId="a0">
     <w:name w:val="Default Paragraph Font"/>
     <w:uiPriority w:val="1"/>
     <w:semiHidden/>
     <w:unhideWhenUsed/>
   </w:style>
-  <w:style w:type="table" w:default="1" w:styleId="TableNormal">
+  <w:style w:type="table" w:default="1" w:styleId="a1">
     <w:name w:val="Normal Table"/>
     <w:uiPriority w:val="99"/>
     <w:semiHidden/>
@@ -25334,16 +25238,16 @@
       </w:tblCellMar>
     </w:tblPr>
   </w:style>
-  <w:style w:type="numbering" w:default="1" w:styleId="NoList">
+  <w:style w:type="numbering" w:default="1" w:styleId="a2">
     <w:name w:val="No List"/>
     <w:uiPriority w:val="99"/>
     <w:semiHidden/>
     <w:unhideWhenUsed/>
   </w:style>
-  <w:style w:type="paragraph" w:styleId="Header">
+  <w:style w:type="paragraph" w:styleId="a3">
     <w:name w:val="header"/>
-    <w:basedOn w:val="Normal"/>
-    <w:link w:val="HeaderChar"/>
+    <w:basedOn w:val="a"/>
+    <w:link w:val="a4"/>
     <w:uiPriority w:val="99"/>
     <w:unhideWhenUsed/>
     <w:rsid w:val="008068A2"/>
@@ -25355,17 +25259,17 @@
       <w:spacing w:after="0" w:line="240" w:lineRule="auto"/>
     </w:pPr>
   </w:style>
-  <w:style w:type="character" w:customStyle="1" w:styleId="HeaderChar">
-    <w:name w:val="Header Char"/>
-    <w:basedOn w:val="DefaultParagraphFont"/>
-    <w:link w:val="Header"/>
+  <w:style w:type="character" w:customStyle="1" w:styleId="a4">
+    <w:name w:val="Горен колонтитул Знак"/>
+    <w:basedOn w:val="a0"/>
+    <w:link w:val="a3"/>
     <w:uiPriority w:val="99"/>
     <w:rsid w:val="008068A2"/>
   </w:style>
-  <w:style w:type="paragraph" w:styleId="Footer">
+  <w:style w:type="paragraph" w:styleId="a5">
     <w:name w:val="footer"/>
-    <w:basedOn w:val="Normal"/>
-    <w:link w:val="FooterChar"/>
+    <w:basedOn w:val="a"/>
+    <w:link w:val="a6"/>
     <w:uiPriority w:val="99"/>
     <w:unhideWhenUsed/>
     <w:rsid w:val="008068A2"/>
@@ -25377,17 +25281,17 @@
       <w:spacing w:after="0" w:line="240" w:lineRule="auto"/>
     </w:pPr>
   </w:style>
-  <w:style w:type="character" w:customStyle="1" w:styleId="FooterChar">
-    <w:name w:val="Footer Char"/>
-    <w:basedOn w:val="DefaultParagraphFont"/>
-    <w:link w:val="Footer"/>
+  <w:style w:type="character" w:customStyle="1" w:styleId="a6">
+    <w:name w:val="Долен колонтитул Знак"/>
+    <w:basedOn w:val="a0"/>
+    <w:link w:val="a5"/>
     <w:uiPriority w:val="99"/>
     <w:rsid w:val="008068A2"/>
   </w:style>
-  <w:style w:type="paragraph" w:styleId="BalloonText">
+  <w:style w:type="paragraph" w:styleId="a7">
     <w:name w:val="Balloon Text"/>
-    <w:basedOn w:val="Normal"/>
-    <w:link w:val="BalloonTextChar"/>
+    <w:basedOn w:val="a"/>
+    <w:link w:val="a8"/>
     <w:uiPriority w:val="99"/>
     <w:semiHidden/>
     <w:unhideWhenUsed/>
@@ -25401,10 +25305,10 @@
       <w:szCs w:val="16"/>
     </w:rPr>
   </w:style>
-  <w:style w:type="character" w:customStyle="1" w:styleId="BalloonTextChar">
-    <w:name w:val="Balloon Text Char"/>
-    <w:basedOn w:val="DefaultParagraphFont"/>
-    <w:link w:val="BalloonText"/>
+  <w:style w:type="character" w:customStyle="1" w:styleId="a8">
+    <w:name w:val="Изнесен текст Знак"/>
+    <w:basedOn w:val="a0"/>
+    <w:link w:val="a7"/>
     <w:uiPriority w:val="99"/>
     <w:semiHidden/>
     <w:rsid w:val="00564D7B"/>
@@ -25414,9 +25318,9 @@
       <w:szCs w:val="16"/>
     </w:rPr>
   </w:style>
-  <w:style w:type="character" w:styleId="Hyperlink">
+  <w:style w:type="character" w:styleId="a9">
     <w:name w:val="Hyperlink"/>
-    <w:basedOn w:val="DefaultParagraphFont"/>
+    <w:basedOn w:val="a0"/>
     <w:uiPriority w:val="99"/>
     <w:unhideWhenUsed/>
     <w:rsid w:val="0079324A"/>
@@ -25425,10 +25329,10 @@
       <w:u w:val="single"/>
     </w:rPr>
   </w:style>
-  <w:style w:type="character" w:customStyle="1" w:styleId="Heading1Char">
-    <w:name w:val="Heading 1 Char"/>
-    <w:basedOn w:val="DefaultParagraphFont"/>
-    <w:link w:val="Heading1"/>
+  <w:style w:type="character" w:customStyle="1" w:styleId="10">
+    <w:name w:val="Заглавие 1 Знак"/>
+    <w:basedOn w:val="a0"/>
+    <w:link w:val="1"/>
     <w:uiPriority w:val="9"/>
     <w:rsid w:val="00941FFF"/>
     <w:rPr>
@@ -25440,10 +25344,10 @@
       <w:lang w:val="bg-BG"/>
     </w:rPr>
   </w:style>
-  <w:style w:type="character" w:customStyle="1" w:styleId="Heading2Char">
-    <w:name w:val="Heading 2 Char"/>
-    <w:basedOn w:val="DefaultParagraphFont"/>
-    <w:link w:val="Heading2"/>
+  <w:style w:type="character" w:customStyle="1" w:styleId="20">
+    <w:name w:val="Заглавие 2 Знак"/>
+    <w:basedOn w:val="a0"/>
+    <w:link w:val="2"/>
     <w:uiPriority w:val="9"/>
     <w:rsid w:val="00D24C2E"/>
     <w:rPr>
@@ -25454,9 +25358,9 @@
       <w:szCs w:val="32"/>
     </w:rPr>
   </w:style>
-  <w:style w:type="paragraph" w:styleId="NormalWeb">
+  <w:style w:type="paragraph" w:styleId="aa">
     <w:name w:val="Normal (Web)"/>
-    <w:basedOn w:val="Normal"/>
+    <w:basedOn w:val="a"/>
     <w:uiPriority w:val="99"/>
     <w:semiHidden/>
     <w:unhideWhenUsed/>
@@ -25470,9 +25374,9 @@
       <w:szCs w:val="24"/>
     </w:rPr>
   </w:style>
-  <w:style w:type="character" w:styleId="Strong">
+  <w:style w:type="character" w:styleId="ab">
     <w:name w:val="Strong"/>
-    <w:basedOn w:val="DefaultParagraphFont"/>
+    <w:basedOn w:val="a0"/>
     <w:uiPriority w:val="22"/>
     <w:qFormat/>
     <w:rsid w:val="00524789"/>
@@ -25481,10 +25385,10 @@
       <w:bCs/>
     </w:rPr>
   </w:style>
-  <w:style w:type="character" w:customStyle="1" w:styleId="Heading3Char">
-    <w:name w:val="Heading 3 Char"/>
-    <w:basedOn w:val="DefaultParagraphFont"/>
-    <w:link w:val="Heading3"/>
+  <w:style w:type="character" w:customStyle="1" w:styleId="30">
+    <w:name w:val="Заглавие 3 Знак"/>
+    <w:basedOn w:val="a0"/>
+    <w:link w:val="3"/>
     <w:uiPriority w:val="9"/>
     <w:rsid w:val="00B405AE"/>
     <w:rPr>
@@ -25496,10 +25400,10 @@
       <w:szCs w:val="32"/>
     </w:rPr>
   </w:style>
-  <w:style w:type="character" w:customStyle="1" w:styleId="Heading4Char">
-    <w:name w:val="Heading 4 Char"/>
-    <w:basedOn w:val="DefaultParagraphFont"/>
-    <w:link w:val="Heading4"/>
+  <w:style w:type="character" w:customStyle="1" w:styleId="40">
+    <w:name w:val="Заглавие 4 Знак"/>
+    <w:basedOn w:val="a0"/>
+    <w:link w:val="4"/>
     <w:uiPriority w:val="9"/>
     <w:rsid w:val="00941FFF"/>
     <w:rPr>
@@ -25511,10 +25415,10 @@
       <w:lang w:val="bg-BG"/>
     </w:rPr>
   </w:style>
-  <w:style w:type="paragraph" w:styleId="ListParagraph">
+  <w:style w:type="paragraph" w:styleId="ac">
     <w:name w:val="List Paragraph"/>
-    <w:basedOn w:val="Normal"/>
-    <w:link w:val="ListParagraphChar"/>
+    <w:basedOn w:val="a"/>
+    <w:link w:val="ad"/>
     <w:uiPriority w:val="34"/>
     <w:qFormat/>
     <w:rsid w:val="008617B5"/>
@@ -25523,9 +25427,9 @@
       <w:contextualSpacing/>
     </w:pPr>
   </w:style>
-  <w:style w:type="character" w:styleId="FollowedHyperlink">
+  <w:style w:type="character" w:styleId="ae">
     <w:name w:val="FollowedHyperlink"/>
-    <w:basedOn w:val="DefaultParagraphFont"/>
+    <w:basedOn w:val="a0"/>
     <w:uiPriority w:val="99"/>
     <w:semiHidden/>
     <w:unhideWhenUsed/>
@@ -25535,10 +25439,10 @@
       <w:u w:val="single"/>
     </w:rPr>
   </w:style>
-  <w:style w:type="character" w:customStyle="1" w:styleId="Heading5Char">
-    <w:name w:val="Heading 5 Char"/>
-    <w:basedOn w:val="DefaultParagraphFont"/>
-    <w:link w:val="Heading5"/>
+  <w:style w:type="character" w:customStyle="1" w:styleId="50">
+    <w:name w:val="Заглавие 5 Знак"/>
+    <w:basedOn w:val="a0"/>
+    <w:link w:val="5"/>
     <w:uiPriority w:val="9"/>
     <w:rsid w:val="00941FFF"/>
     <w:rPr>
@@ -25550,8 +25454,8 @@
   </w:style>
   <w:style w:type="paragraph" w:customStyle="1" w:styleId="Code">
     <w:name w:val="Code"/>
-    <w:basedOn w:val="Normal"/>
-    <w:next w:val="Normal"/>
+    <w:basedOn w:val="a"/>
+    <w:next w:val="a"/>
     <w:link w:val="CodeChar"/>
     <w:qFormat/>
     <w:rsid w:val="00B42483"/>
@@ -25561,9 +25465,9 @@
       <w:noProof/>
     </w:rPr>
   </w:style>
-  <w:style w:type="table" w:styleId="TableGrid">
+  <w:style w:type="table" w:styleId="af">
     <w:name w:val="Table Grid"/>
-    <w:basedOn w:val="TableNormal"/>
+    <w:basedOn w:val="a1"/>
     <w:uiPriority w:val="59"/>
     <w:rsid w:val="00FE5A80"/>
     <w:pPr>
@@ -25580,10 +25484,10 @@
       </w:tblBorders>
     </w:tblPr>
   </w:style>
-  <w:style w:type="character" w:customStyle="1" w:styleId="ListParagraphChar">
-    <w:name w:val="List Paragraph Char"/>
-    <w:basedOn w:val="DefaultParagraphFont"/>
-    <w:link w:val="ListParagraph"/>
+  <w:style w:type="character" w:customStyle="1" w:styleId="ad">
+    <w:name w:val="Списък на абзаци Знак"/>
+    <w:basedOn w:val="a0"/>
+    <w:link w:val="ac"/>
     <w:uiPriority w:val="34"/>
     <w:rsid w:val="00B42483"/>
     <w:rPr>
@@ -25592,7 +25496,7 @@
   </w:style>
   <w:style w:type="character" w:customStyle="1" w:styleId="CodeChar">
     <w:name w:val="Code Char"/>
-    <w:basedOn w:val="ListParagraphChar"/>
+    <w:basedOn w:val="ad"/>
     <w:link w:val="Code"/>
     <w:rsid w:val="00B42483"/>
     <w:rPr>
@@ -25602,9 +25506,9 @@
       <w:lang w:val="bg-BG"/>
     </w:rPr>
   </w:style>
-  <w:style w:type="character" w:styleId="Emphasis">
+  <w:style w:type="character" w:styleId="af0">
     <w:name w:val="Emphasis"/>
-    <w:basedOn w:val="DefaultParagraphFont"/>
+    <w:basedOn w:val="a0"/>
     <w:uiPriority w:val="20"/>
     <w:qFormat/>
     <w:rsid w:val="00083BAB"/>
@@ -25629,14 +25533,14 @@
   </w:style>
   <w:style w:type="paragraph" w:customStyle="1" w:styleId="Heading21">
     <w:name w:val="Heading 2.1"/>
-    <w:basedOn w:val="Heading2"/>
+    <w:basedOn w:val="2"/>
     <w:link w:val="Heading21Char"/>
     <w:qFormat/>
     <w:rsid w:val="00E87568"/>
   </w:style>
   <w:style w:type="character" w:customStyle="1" w:styleId="Heading21Char">
     <w:name w:val="Heading 2.1 Char"/>
-    <w:basedOn w:val="Heading2Char"/>
+    <w:basedOn w:val="20"/>
     <w:link w:val="Heading21"/>
     <w:rsid w:val="00E87568"/>
     <w:rPr>
@@ -25649,7 +25553,7 @@
   </w:style>
   <w:style w:type="numbering" w:customStyle="1" w:styleId="NoList1">
     <w:name w:val="No List1"/>
-    <w:next w:val="NoList"/>
+    <w:next w:val="a2"/>
     <w:uiPriority w:val="99"/>
     <w:semiHidden/>
     <w:unhideWhenUsed/>
@@ -25657,8 +25561,8 @@
   </w:style>
   <w:style w:type="table" w:customStyle="1" w:styleId="TableGrid1">
     <w:name w:val="Table Grid1"/>
-    <w:basedOn w:val="TableNormal"/>
-    <w:next w:val="TableGrid"/>
+    <w:basedOn w:val="a1"/>
+    <w:next w:val="af"/>
     <w:uiPriority w:val="59"/>
     <w:rsid w:val="007F0D98"/>
     <w:pPr>
@@ -25675,10 +25579,10 @@
       </w:tblBorders>
     </w:tblPr>
   </w:style>
-  <w:style w:type="paragraph" w:styleId="HTMLPreformatted">
+  <w:style w:type="paragraph" w:styleId="HTML">
     <w:name w:val="HTML Preformatted"/>
-    <w:basedOn w:val="Normal"/>
-    <w:link w:val="HTMLPreformattedChar"/>
+    <w:basedOn w:val="a"/>
+    <w:link w:val="HTML0"/>
     <w:uiPriority w:val="99"/>
     <w:semiHidden/>
     <w:unhideWhenUsed/>
@@ -25710,10 +25614,10 @@
       <w:szCs w:val="20"/>
     </w:rPr>
   </w:style>
-  <w:style w:type="character" w:customStyle="1" w:styleId="HTMLPreformattedChar">
-    <w:name w:val="HTML Preformatted Char"/>
-    <w:basedOn w:val="DefaultParagraphFont"/>
-    <w:link w:val="HTMLPreformatted"/>
+  <w:style w:type="character" w:customStyle="1" w:styleId="HTML0">
+    <w:name w:val="HTML стандартен Знак"/>
+    <w:basedOn w:val="a0"/>
+    <w:link w:val="HTML"/>
     <w:uiPriority w:val="99"/>
     <w:semiHidden/>
     <w:rsid w:val="00165560"/>
@@ -26016,7 +25920,7 @@
 </file>
 
 <file path=customXml/itemProps1.xml><?xml version="1.0" encoding="utf-8"?>
-<ds:datastoreItem xmlns:ds="http://schemas.openxmlformats.org/officeDocument/2006/customXml" ds:itemID="{6B571351-D5C8-40CA-8E1B-5A5D05F1B18E}">
+<ds:datastoreItem xmlns:ds="http://schemas.openxmlformats.org/officeDocument/2006/customXml" ds:itemID="{B0CD7BEC-DEED-4BC8-9BE9-615F0C5AB324}">
   <ds:schemaRefs>
     <ds:schemaRef ds:uri="http://schemas.openxmlformats.org/officeDocument/2006/bibliography"/>
   </ds:schemaRefs>

</xml_diff>